<commit_message>
Included cover page in main document, and fixed the first figure.
</commit_message>
<xml_diff>
--- a/sbml-level-3/version-1/comp/Hierarchical Model Composition Proposal.docx
+++ b/sbml-level-3/version-1/comp/Hierarchical Model Composition Proposal.docx
@@ -4,9 +4,1650 @@
   <w:body>
     <w:p>
       <w:pPr>
+        <w:pStyle w:val="FreeForm"/>
+        <w:spacing w:after="120" w:line="320" w:lineRule="atLeast"/>
+        <w:jc w:val="center"/>
+        <w:rPr>
+          <w:rFonts w:ascii="Arial" w:hAnsi="Arial"/>
+          <w:i/>
+          <w:sz w:val="22"/>
+        </w:rPr>
+      </w:pPr>
+      <w:r>
+        <w:rPr>
+          <w:rFonts w:ascii="Arial" w:hAnsi="Arial"/>
+          <w:i/>
+          <w:sz w:val="22"/>
+        </w:rPr>
+        <w:t>SBML Level 3 Package Proposal</w:t>
+      </w:r>
+    </w:p>
+    <w:p>
+      <w:pPr>
+        <w:pStyle w:val="FreeForm"/>
+        <w:spacing w:line="320" w:lineRule="atLeast"/>
+        <w:jc w:val="center"/>
+        <w:rPr>
+          <w:rFonts w:ascii="Arial" w:hAnsi="Arial"/>
+          <w:b/>
+          <w:sz w:val="40"/>
+        </w:rPr>
+      </w:pPr>
+      <w:r>
+        <w:rPr>
+          <w:rFonts w:ascii="Arial" w:hAnsi="Arial"/>
+          <w:b/>
+          <w:sz w:val="40"/>
+        </w:rPr>
+        <w:t>Hierarchical Model Composition</w:t>
+      </w:r>
+    </w:p>
+    <w:p>
+      <w:pPr>
+        <w:pStyle w:val="FreeForm"/>
+        <w:spacing w:line="320" w:lineRule="atLeast"/>
+        <w:rPr>
+          <w:rFonts w:ascii="Arial" w:hAnsi="Arial"/>
+          <w:b/>
+          <w:sz w:val="34"/>
+        </w:rPr>
+      </w:pPr>
+    </w:p>
+    <w:p>
+      <w:pPr>
+        <w:pStyle w:val="FreeForm"/>
+        <w:tabs>
+          <w:tab w:val="right" w:pos="4140"/>
+        </w:tabs>
+        <w:spacing w:line="180" w:lineRule="atLeast"/>
+        <w:jc w:val="center"/>
+        <w:rPr>
+          <w:rFonts w:ascii="Arial" w:hAnsi="Arial"/>
+          <w:i/>
+        </w:rPr>
+      </w:pPr>
+      <w:r>
+        <w:rPr>
+          <w:rFonts w:ascii="Arial" w:hAnsi="Arial"/>
+          <w:i/>
+        </w:rPr>
+        <w:t>Authors</w:t>
+      </w:r>
+    </w:p>
+    <w:tbl>
+      <w:tblPr>
+        <w:tblW w:w="0" w:type="auto"/>
+        <w:jc w:val="center"/>
+        <w:shd w:val="clear" w:color="auto" w:fill="FFFFFF"/>
+        <w:tblLayout w:type="fixed"/>
+        <w:tblLook w:val="0000" w:firstRow="0" w:lastRow="0" w:firstColumn="0" w:lastColumn="0" w:noHBand="0" w:noVBand="0"/>
+      </w:tblPr>
+      <w:tblGrid>
+        <w:gridCol w:w="4608"/>
+        <w:gridCol w:w="4608"/>
+      </w:tblGrid>
+      <w:tr>
+        <w:trPr>
+          <w:cantSplit/>
+          <w:trHeight w:val="1360"/>
+          <w:jc w:val="center"/>
+        </w:trPr>
+        <w:tc>
+          <w:tcPr>
+            <w:tcW w:w="4608" w:type="dxa"/>
+            <w:tcBorders>
+              <w:top w:val="none" w:sz="8" w:space="0" w:color="000000"/>
+              <w:left w:val="none" w:sz="8" w:space="0" w:color="000000"/>
+              <w:bottom w:val="none" w:sz="8" w:space="0" w:color="000000"/>
+              <w:right w:val="none" w:sz="8" w:space="0" w:color="000000"/>
+            </w:tcBorders>
+            <w:shd w:val="clear" w:color="auto" w:fill="FFFFFF"/>
+            <w:tcMar>
+              <w:top w:w="80" w:type="dxa"/>
+              <w:left w:w="80" w:type="dxa"/>
+              <w:bottom w:w="80" w:type="dxa"/>
+              <w:right w:w="80" w:type="dxa"/>
+            </w:tcMar>
+          </w:tcPr>
+          <w:p>
+            <w:pPr>
+              <w:pStyle w:val="FreeForm"/>
+              <w:tabs>
+                <w:tab w:val="right" w:pos="9360"/>
+              </w:tabs>
+              <w:spacing w:after="60" w:line="20" w:lineRule="atLeast"/>
+              <w:jc w:val="center"/>
+              <w:rPr>
+                <w:rFonts w:ascii="Arial" w:hAnsi="Arial"/>
+                <w:color w:val="333333"/>
+              </w:rPr>
+            </w:pPr>
+            <w:r>
+              <w:rPr>
+                <w:rFonts w:ascii="Arial" w:hAnsi="Arial"/>
+                <w:color w:val="333333"/>
+              </w:rPr>
+              <w:t>Lucian P. Smith</w:t>
+            </w:r>
+          </w:p>
+          <w:p>
+            <w:pPr>
+              <w:pStyle w:val="FreeForm"/>
+              <w:tabs>
+                <w:tab w:val="right" w:pos="9360"/>
+              </w:tabs>
+              <w:spacing w:after="60" w:line="20" w:lineRule="atLeast"/>
+              <w:jc w:val="center"/>
+              <w:rPr>
+                <w:rFonts w:ascii="Courier" w:hAnsi="Courier"/>
+                <w:color w:val="333333"/>
+                <w:sz w:val="22"/>
+              </w:rPr>
+            </w:pPr>
+            <w:r>
+              <w:rPr>
+                <w:rFonts w:ascii="Courier" w:hAnsi="Courier"/>
+                <w:color w:val="333333"/>
+                <w:sz w:val="22"/>
+              </w:rPr>
+              <w:t>lpsmith@u.washington.edu</w:t>
+            </w:r>
+          </w:p>
+          <w:p>
+            <w:pPr>
+              <w:pStyle w:val="FreeForm"/>
+              <w:tabs>
+                <w:tab w:val="right" w:pos="9360"/>
+              </w:tabs>
+              <w:spacing w:line="20" w:lineRule="atLeast"/>
+              <w:jc w:val="center"/>
+              <w:rPr>
+                <w:rFonts w:ascii="Arial" w:hAnsi="Arial"/>
+                <w:i/>
+                <w:color w:val="333333"/>
+                <w:sz w:val="22"/>
+              </w:rPr>
+            </w:pPr>
+            <w:r>
+              <w:rPr>
+                <w:rFonts w:ascii="Arial" w:hAnsi="Arial"/>
+                <w:i/>
+                <w:color w:val="333333"/>
+                <w:sz w:val="22"/>
+              </w:rPr>
+              <w:t>Department of Bioengineering</w:t>
+            </w:r>
+          </w:p>
+          <w:p>
+            <w:pPr>
+              <w:pStyle w:val="FreeForm"/>
+              <w:tabs>
+                <w:tab w:val="right" w:pos="9360"/>
+              </w:tabs>
+              <w:spacing w:line="20" w:lineRule="atLeast"/>
+              <w:jc w:val="center"/>
+              <w:rPr>
+                <w:rFonts w:ascii="Arial" w:hAnsi="Arial"/>
+                <w:i/>
+                <w:color w:val="333333"/>
+                <w:sz w:val="22"/>
+              </w:rPr>
+            </w:pPr>
+            <w:r>
+              <w:rPr>
+                <w:rFonts w:ascii="Arial" w:hAnsi="Arial"/>
+                <w:i/>
+                <w:color w:val="333333"/>
+                <w:sz w:val="22"/>
+              </w:rPr>
+              <w:t xml:space="preserve">University of Washington </w:t>
+            </w:r>
+          </w:p>
+          <w:p>
+            <w:pPr>
+              <w:pStyle w:val="FreeForm"/>
+              <w:tabs>
+                <w:tab w:val="right" w:pos="9360"/>
+              </w:tabs>
+              <w:spacing w:line="20" w:lineRule="atLeast"/>
+              <w:jc w:val="center"/>
+              <w:rPr>
+                <w:rFonts w:ascii="Arial" w:hAnsi="Arial"/>
+                <w:i/>
+                <w:color w:val="333333"/>
+                <w:sz w:val="22"/>
+              </w:rPr>
+            </w:pPr>
+            <w:r>
+              <w:rPr>
+                <w:rFonts w:ascii="Arial" w:hAnsi="Arial"/>
+                <w:i/>
+                <w:color w:val="333333"/>
+                <w:sz w:val="22"/>
+              </w:rPr>
+              <w:t>Seattle, WA, US</w:t>
+            </w:r>
+          </w:p>
+        </w:tc>
+        <w:tc>
+          <w:tcPr>
+            <w:tcW w:w="4608" w:type="dxa"/>
+            <w:tcBorders>
+              <w:top w:val="none" w:sz="8" w:space="0" w:color="000000"/>
+              <w:left w:val="none" w:sz="8" w:space="0" w:color="000000"/>
+              <w:bottom w:val="none" w:sz="8" w:space="0" w:color="000000"/>
+              <w:right w:val="none" w:sz="8" w:space="0" w:color="000000"/>
+            </w:tcBorders>
+            <w:shd w:val="clear" w:color="auto" w:fill="FFFFFF"/>
+            <w:tcMar>
+              <w:top w:w="80" w:type="dxa"/>
+              <w:left w:w="80" w:type="dxa"/>
+              <w:bottom w:w="80" w:type="dxa"/>
+              <w:right w:w="80" w:type="dxa"/>
+            </w:tcMar>
+          </w:tcPr>
+          <w:p>
+            <w:pPr>
+              <w:pStyle w:val="Body"/>
+              <w:spacing w:after="60"/>
+              <w:jc w:val="center"/>
+              <w:rPr>
+                <w:color w:val="333333"/>
+              </w:rPr>
+            </w:pPr>
+            <w:r>
+              <w:rPr>
+                <w:color w:val="333333"/>
+              </w:rPr>
+              <w:t xml:space="preserve">Michael </w:t>
+            </w:r>
+            <w:proofErr w:type="spellStart"/>
+            <w:r>
+              <w:rPr>
+                <w:color w:val="333333"/>
+              </w:rPr>
+              <w:t>Hucka</w:t>
+            </w:r>
+            <w:proofErr w:type="spellEnd"/>
+          </w:p>
+          <w:p>
+            <w:pPr>
+              <w:pStyle w:val="Body"/>
+              <w:spacing w:after="60"/>
+              <w:jc w:val="center"/>
+              <w:rPr>
+                <w:rFonts w:ascii="Courier" w:hAnsi="Courier"/>
+                <w:color w:val="333333"/>
+              </w:rPr>
+            </w:pPr>
+            <w:r>
+              <w:rPr>
+                <w:rFonts w:ascii="Courier" w:hAnsi="Courier"/>
+                <w:color w:val="333333"/>
+              </w:rPr>
+              <w:t>mhucka@caltech.edu</w:t>
+            </w:r>
+          </w:p>
+          <w:p>
+            <w:pPr>
+              <w:pStyle w:val="FreeForm"/>
+              <w:jc w:val="center"/>
+              <w:rPr>
+                <w:rFonts w:ascii="Arial" w:hAnsi="Arial"/>
+                <w:i/>
+                <w:color w:val="333333"/>
+                <w:sz w:val="22"/>
+              </w:rPr>
+            </w:pPr>
+            <w:r>
+              <w:rPr>
+                <w:rFonts w:ascii="Arial" w:hAnsi="Arial"/>
+                <w:i/>
+                <w:color w:val="333333"/>
+                <w:sz w:val="22"/>
+              </w:rPr>
+              <w:t>Engineering and Applied Science</w:t>
+            </w:r>
+          </w:p>
+          <w:p>
+            <w:pPr>
+              <w:pStyle w:val="FreeForm"/>
+              <w:jc w:val="center"/>
+              <w:rPr>
+                <w:rFonts w:ascii="Arial" w:hAnsi="Arial"/>
+                <w:i/>
+                <w:color w:val="333333"/>
+                <w:sz w:val="22"/>
+              </w:rPr>
+            </w:pPr>
+            <w:r>
+              <w:rPr>
+                <w:rFonts w:ascii="Arial" w:hAnsi="Arial"/>
+                <w:i/>
+                <w:color w:val="333333"/>
+                <w:sz w:val="22"/>
+              </w:rPr>
+              <w:t>California Institute of Technology</w:t>
+            </w:r>
+          </w:p>
+          <w:p>
+            <w:pPr>
+              <w:pStyle w:val="FreeForm"/>
+              <w:jc w:val="center"/>
+              <w:rPr>
+                <w:rFonts w:ascii="Arial" w:hAnsi="Arial"/>
+                <w:i/>
+                <w:color w:val="333333"/>
+                <w:sz w:val="22"/>
+              </w:rPr>
+            </w:pPr>
+            <w:r>
+              <w:rPr>
+                <w:rFonts w:ascii="Arial" w:hAnsi="Arial"/>
+                <w:i/>
+                <w:color w:val="333333"/>
+                <w:sz w:val="22"/>
+              </w:rPr>
+              <w:t>Pasadena, CA, US</w:t>
+            </w:r>
+          </w:p>
+        </w:tc>
+      </w:tr>
+    </w:tbl>
+    <w:p>
+      <w:pPr>
+        <w:pStyle w:val="FreeForm"/>
+        <w:tabs>
+          <w:tab w:val="right" w:pos="9360"/>
+        </w:tabs>
+        <w:spacing w:before="80" w:line="180" w:lineRule="atLeast"/>
+        <w:jc w:val="center"/>
+        <w:rPr>
+          <w:rFonts w:ascii="Arial" w:hAnsi="Arial"/>
+          <w:i/>
+        </w:rPr>
+      </w:pPr>
+      <w:r>
+        <w:rPr>
+          <w:rFonts w:ascii="Arial" w:hAnsi="Arial"/>
+          <w:i/>
+        </w:rPr>
+        <w:t>Contributors</w:t>
+      </w:r>
+    </w:p>
+    <w:tbl>
+      <w:tblPr>
+        <w:tblW w:w="0" w:type="auto"/>
+        <w:jc w:val="center"/>
+        <w:shd w:val="clear" w:color="auto" w:fill="FFFFFF"/>
+        <w:tblLayout w:type="fixed"/>
+        <w:tblLook w:val="0000" w:firstRow="0" w:lastRow="0" w:firstColumn="0" w:lastColumn="0" w:noHBand="0" w:noVBand="0"/>
+      </w:tblPr>
+      <w:tblGrid>
+        <w:gridCol w:w="4608"/>
+        <w:gridCol w:w="4608"/>
+      </w:tblGrid>
+      <w:tr>
+        <w:trPr>
+          <w:cantSplit/>
+          <w:trHeight w:val="1476"/>
+          <w:jc w:val="center"/>
+        </w:trPr>
+        <w:tc>
+          <w:tcPr>
+            <w:tcW w:w="4608" w:type="dxa"/>
+            <w:tcBorders>
+              <w:top w:val="none" w:sz="8" w:space="0" w:color="000000"/>
+              <w:left w:val="none" w:sz="8" w:space="0" w:color="000000"/>
+              <w:bottom w:val="none" w:sz="8" w:space="0" w:color="000000"/>
+              <w:right w:val="none" w:sz="8" w:space="0" w:color="000000"/>
+            </w:tcBorders>
+            <w:shd w:val="clear" w:color="auto" w:fill="FFFFFF"/>
+            <w:tcMar>
+              <w:top w:w="80" w:type="dxa"/>
+              <w:left w:w="80" w:type="dxa"/>
+              <w:bottom w:w="80" w:type="dxa"/>
+              <w:right w:w="80" w:type="dxa"/>
+            </w:tcMar>
+          </w:tcPr>
+          <w:p>
+            <w:pPr>
+              <w:pStyle w:val="FreeForm"/>
+              <w:tabs>
+                <w:tab w:val="right" w:pos="9360"/>
+              </w:tabs>
+              <w:spacing w:after="60" w:line="20" w:lineRule="atLeast"/>
+              <w:jc w:val="center"/>
+              <w:rPr>
+                <w:rFonts w:ascii="Arial" w:hAnsi="Arial"/>
+                <w:color w:val="333333"/>
+              </w:rPr>
+            </w:pPr>
+            <w:r>
+              <w:rPr>
+                <w:rFonts w:ascii="Arial" w:hAnsi="Arial"/>
+                <w:color w:val="333333"/>
+              </w:rPr>
+              <w:t>Stefan Hoops</w:t>
+            </w:r>
+          </w:p>
+          <w:p>
+            <w:pPr>
+              <w:pStyle w:val="FreeForm"/>
+              <w:tabs>
+                <w:tab w:val="right" w:pos="9360"/>
+              </w:tabs>
+              <w:spacing w:after="40" w:line="20" w:lineRule="atLeast"/>
+              <w:jc w:val="center"/>
+              <w:rPr>
+                <w:rFonts w:ascii="Courier" w:hAnsi="Courier"/>
+                <w:color w:val="333333"/>
+                <w:sz w:val="22"/>
+              </w:rPr>
+            </w:pPr>
+            <w:r>
+              <w:rPr>
+                <w:rFonts w:ascii="Courier" w:hAnsi="Courier"/>
+                <w:color w:val="333333"/>
+                <w:sz w:val="22"/>
+              </w:rPr>
+              <w:t>shoops@vbi.vt.edu</w:t>
+            </w:r>
+          </w:p>
+          <w:p>
+            <w:pPr>
+              <w:pStyle w:val="FreeForm"/>
+              <w:tabs>
+                <w:tab w:val="right" w:pos="9360"/>
+              </w:tabs>
+              <w:spacing w:line="20" w:lineRule="atLeast"/>
+              <w:jc w:val="center"/>
+              <w:rPr>
+                <w:rFonts w:ascii="Arial" w:hAnsi="Arial"/>
+                <w:i/>
+                <w:color w:val="333333"/>
+                <w:sz w:val="22"/>
+              </w:rPr>
+            </w:pPr>
+            <w:r>
+              <w:rPr>
+                <w:rFonts w:ascii="Arial" w:hAnsi="Arial"/>
+                <w:i/>
+                <w:color w:val="333333"/>
+                <w:sz w:val="22"/>
+              </w:rPr>
+              <w:t>Virginia Bioinformatics Institute</w:t>
+            </w:r>
+          </w:p>
+          <w:p>
+            <w:pPr>
+              <w:pStyle w:val="FreeForm"/>
+              <w:tabs>
+                <w:tab w:val="right" w:pos="9360"/>
+              </w:tabs>
+              <w:spacing w:line="20" w:lineRule="atLeast"/>
+              <w:jc w:val="center"/>
+              <w:rPr>
+                <w:rFonts w:ascii="Arial" w:hAnsi="Arial"/>
+                <w:i/>
+                <w:color w:val="333333"/>
+                <w:sz w:val="22"/>
+              </w:rPr>
+            </w:pPr>
+            <w:r>
+              <w:rPr>
+                <w:rFonts w:ascii="Arial" w:hAnsi="Arial"/>
+                <w:i/>
+                <w:color w:val="333333"/>
+                <w:sz w:val="22"/>
+              </w:rPr>
+              <w:t>Blacksburg, VA, US</w:t>
+            </w:r>
+          </w:p>
+        </w:tc>
+        <w:tc>
+          <w:tcPr>
+            <w:tcW w:w="4608" w:type="dxa"/>
+            <w:tcBorders>
+              <w:top w:val="none" w:sz="8" w:space="0" w:color="000000"/>
+              <w:left w:val="none" w:sz="8" w:space="0" w:color="000000"/>
+              <w:bottom w:val="none" w:sz="8" w:space="0" w:color="000000"/>
+              <w:right w:val="none" w:sz="8" w:space="0" w:color="000000"/>
+            </w:tcBorders>
+            <w:shd w:val="clear" w:color="auto" w:fill="FFFFFF"/>
+            <w:tcMar>
+              <w:top w:w="80" w:type="dxa"/>
+              <w:left w:w="80" w:type="dxa"/>
+              <w:bottom w:w="80" w:type="dxa"/>
+              <w:right w:w="80" w:type="dxa"/>
+            </w:tcMar>
+          </w:tcPr>
+          <w:p>
+            <w:pPr>
+              <w:pStyle w:val="Body"/>
+              <w:spacing w:after="60"/>
+              <w:jc w:val="center"/>
+              <w:rPr>
+                <w:color w:val="333333"/>
+              </w:rPr>
+            </w:pPr>
+            <w:r>
+              <w:rPr>
+                <w:color w:val="333333"/>
+              </w:rPr>
+              <w:t xml:space="preserve">Nicolas Le </w:t>
+            </w:r>
+            <w:proofErr w:type="spellStart"/>
+            <w:r>
+              <w:rPr>
+                <w:color w:val="333333"/>
+              </w:rPr>
+              <w:t>Novère</w:t>
+            </w:r>
+            <w:proofErr w:type="spellEnd"/>
+          </w:p>
+          <w:p>
+            <w:pPr>
+              <w:pStyle w:val="Body"/>
+              <w:spacing w:after="40"/>
+              <w:jc w:val="center"/>
+              <w:rPr>
+                <w:rFonts w:ascii="Courier" w:hAnsi="Courier"/>
+                <w:color w:val="333333"/>
+              </w:rPr>
+            </w:pPr>
+            <w:r>
+              <w:rPr>
+                <w:rFonts w:ascii="Courier" w:hAnsi="Courier"/>
+                <w:color w:val="333333"/>
+              </w:rPr>
+              <w:t>lenov@ebi.ac.uk</w:t>
+            </w:r>
+          </w:p>
+          <w:p>
+            <w:pPr>
+              <w:pStyle w:val="FreeForm"/>
+              <w:jc w:val="center"/>
+              <w:rPr>
+                <w:rFonts w:ascii="Arial" w:hAnsi="Arial"/>
+                <w:i/>
+                <w:color w:val="333333"/>
+                <w:sz w:val="22"/>
+              </w:rPr>
+            </w:pPr>
+            <w:r>
+              <w:rPr>
+                <w:rFonts w:ascii="Arial" w:hAnsi="Arial"/>
+                <w:i/>
+                <w:color w:val="333333"/>
+                <w:sz w:val="22"/>
+              </w:rPr>
+              <w:t>European Bioinformatics Institute</w:t>
+            </w:r>
+          </w:p>
+          <w:p>
+            <w:pPr>
+              <w:pStyle w:val="FreeForm"/>
+              <w:tabs>
+                <w:tab w:val="right" w:pos="9360"/>
+              </w:tabs>
+              <w:spacing w:line="20" w:lineRule="atLeast"/>
+              <w:jc w:val="center"/>
+              <w:rPr>
+                <w:rFonts w:ascii="Arial" w:hAnsi="Arial"/>
+                <w:i/>
+                <w:color w:val="333333"/>
+                <w:sz w:val="22"/>
+              </w:rPr>
+            </w:pPr>
+            <w:proofErr w:type="spellStart"/>
+            <w:r>
+              <w:rPr>
+                <w:rFonts w:ascii="Arial" w:hAnsi="Arial"/>
+                <w:i/>
+                <w:color w:val="333333"/>
+                <w:sz w:val="22"/>
+              </w:rPr>
+              <w:t>Wellcome</w:t>
+            </w:r>
+            <w:proofErr w:type="spellEnd"/>
+            <w:r>
+              <w:rPr>
+                <w:rFonts w:ascii="Arial" w:hAnsi="Arial"/>
+                <w:i/>
+                <w:color w:val="333333"/>
+                <w:sz w:val="22"/>
+              </w:rPr>
+              <w:t xml:space="preserve"> Trust Genome Campus</w:t>
+            </w:r>
+          </w:p>
+          <w:p>
+            <w:pPr>
+              <w:pStyle w:val="FreeForm"/>
+              <w:jc w:val="center"/>
+              <w:rPr>
+                <w:rFonts w:ascii="Arial" w:hAnsi="Arial"/>
+                <w:i/>
+                <w:color w:val="333333"/>
+                <w:sz w:val="22"/>
+              </w:rPr>
+            </w:pPr>
+            <w:proofErr w:type="spellStart"/>
+            <w:r>
+              <w:rPr>
+                <w:rFonts w:ascii="Arial" w:hAnsi="Arial"/>
+                <w:i/>
+                <w:color w:val="333333"/>
+                <w:sz w:val="22"/>
+              </w:rPr>
+              <w:t>Hinxton</w:t>
+            </w:r>
+            <w:proofErr w:type="spellEnd"/>
+            <w:r>
+              <w:rPr>
+                <w:rFonts w:ascii="Arial" w:hAnsi="Arial"/>
+                <w:i/>
+                <w:color w:val="333333"/>
+                <w:sz w:val="22"/>
+              </w:rPr>
+              <w:t>, Cambridge, UK</w:t>
+            </w:r>
+          </w:p>
+        </w:tc>
+      </w:tr>
+      <w:tr>
+        <w:trPr>
+          <w:cantSplit/>
+          <w:trHeight w:val="1476"/>
+          <w:jc w:val="center"/>
+        </w:trPr>
+        <w:tc>
+          <w:tcPr>
+            <w:tcW w:w="4608" w:type="dxa"/>
+            <w:tcBorders>
+              <w:top w:val="none" w:sz="8" w:space="0" w:color="000000"/>
+              <w:left w:val="none" w:sz="8" w:space="0" w:color="000000"/>
+              <w:bottom w:val="none" w:sz="8" w:space="0" w:color="000000"/>
+              <w:right w:val="none" w:sz="8" w:space="0" w:color="000000"/>
+            </w:tcBorders>
+            <w:shd w:val="clear" w:color="auto" w:fill="FFFFFF"/>
+            <w:tcMar>
+              <w:top w:w="80" w:type="dxa"/>
+              <w:left w:w="80" w:type="dxa"/>
+              <w:bottom w:w="80" w:type="dxa"/>
+              <w:right w:w="80" w:type="dxa"/>
+            </w:tcMar>
+          </w:tcPr>
+          <w:p>
+            <w:pPr>
+              <w:pStyle w:val="FreeForm"/>
+              <w:tabs>
+                <w:tab w:val="right" w:pos="9360"/>
+              </w:tabs>
+              <w:spacing w:after="60" w:line="20" w:lineRule="atLeast"/>
+              <w:jc w:val="center"/>
+              <w:rPr>
+                <w:rFonts w:ascii="Arial" w:hAnsi="Arial"/>
+                <w:color w:val="333333"/>
+              </w:rPr>
+            </w:pPr>
+            <w:r>
+              <w:rPr>
+                <w:rFonts w:ascii="Arial" w:hAnsi="Arial"/>
+                <w:color w:val="333333"/>
+              </w:rPr>
+              <w:t>Andrew Finney</w:t>
+            </w:r>
+          </w:p>
+          <w:p>
+            <w:pPr>
+              <w:pStyle w:val="FreeForm"/>
+              <w:tabs>
+                <w:tab w:val="right" w:pos="9360"/>
+              </w:tabs>
+              <w:spacing w:after="80" w:line="20" w:lineRule="atLeast"/>
+              <w:jc w:val="center"/>
+              <w:rPr>
+                <w:rFonts w:ascii="Courier" w:hAnsi="Courier"/>
+                <w:color w:val="333333"/>
+                <w:sz w:val="22"/>
+              </w:rPr>
+            </w:pPr>
+            <w:r>
+              <w:rPr>
+                <w:rFonts w:ascii="Courier" w:hAnsi="Courier"/>
+                <w:color w:val="333333"/>
+                <w:sz w:val="22"/>
+              </w:rPr>
+              <w:t>andrew.finney@oxfordcc.co.uk</w:t>
+            </w:r>
+          </w:p>
+          <w:p>
+            <w:pPr>
+              <w:pStyle w:val="FreeForm"/>
+              <w:tabs>
+                <w:tab w:val="right" w:pos="9360"/>
+              </w:tabs>
+              <w:spacing w:after="60" w:line="20" w:lineRule="atLeast"/>
+              <w:jc w:val="center"/>
+              <w:rPr>
+                <w:rFonts w:ascii="Arial" w:hAnsi="Arial"/>
+                <w:i/>
+                <w:color w:val="333333"/>
+                <w:sz w:val="22"/>
+              </w:rPr>
+            </w:pPr>
+            <w:r>
+              <w:rPr>
+                <w:rFonts w:ascii="Arial" w:hAnsi="Arial"/>
+                <w:i/>
+                <w:color w:val="333333"/>
+                <w:sz w:val="22"/>
+              </w:rPr>
+              <w:t>(independent)</w:t>
+            </w:r>
+          </w:p>
+        </w:tc>
+        <w:tc>
+          <w:tcPr>
+            <w:tcW w:w="4608" w:type="dxa"/>
+            <w:tcBorders>
+              <w:top w:val="none" w:sz="8" w:space="0" w:color="000000"/>
+              <w:left w:val="none" w:sz="8" w:space="0" w:color="000000"/>
+              <w:bottom w:val="none" w:sz="8" w:space="0" w:color="000000"/>
+              <w:right w:val="none" w:sz="8" w:space="0" w:color="000000"/>
+            </w:tcBorders>
+            <w:shd w:val="clear" w:color="auto" w:fill="FFFFFF"/>
+            <w:tcMar>
+              <w:top w:w="80" w:type="dxa"/>
+              <w:left w:w="80" w:type="dxa"/>
+              <w:bottom w:w="80" w:type="dxa"/>
+              <w:right w:w="80" w:type="dxa"/>
+            </w:tcMar>
+          </w:tcPr>
+          <w:p>
+            <w:pPr>
+              <w:pStyle w:val="Body"/>
+              <w:spacing w:after="60" w:line="20" w:lineRule="atLeast"/>
+              <w:jc w:val="center"/>
+              <w:rPr>
+                <w:color w:val="333333"/>
+              </w:rPr>
+            </w:pPr>
+            <w:r>
+              <w:rPr>
+                <w:color w:val="333333"/>
+              </w:rPr>
+              <w:t xml:space="preserve">Ion </w:t>
+            </w:r>
+            <w:proofErr w:type="spellStart"/>
+            <w:r>
+              <w:rPr>
+                <w:color w:val="333333"/>
+              </w:rPr>
+              <w:t>Moraru</w:t>
+            </w:r>
+            <w:proofErr w:type="spellEnd"/>
+          </w:p>
+          <w:p>
+            <w:pPr>
+              <w:pStyle w:val="FreeForm"/>
+              <w:tabs>
+                <w:tab w:val="right" w:pos="9360"/>
+              </w:tabs>
+              <w:spacing w:after="60" w:line="20" w:lineRule="atLeast"/>
+              <w:jc w:val="center"/>
+              <w:rPr>
+                <w:rFonts w:ascii="Courier" w:hAnsi="Courier"/>
+                <w:color w:val="333333"/>
+                <w:sz w:val="22"/>
+              </w:rPr>
+            </w:pPr>
+            <w:r>
+              <w:rPr>
+                <w:rFonts w:ascii="Courier" w:hAnsi="Courier"/>
+                <w:color w:val="333333"/>
+                <w:sz w:val="22"/>
+              </w:rPr>
+              <w:t>moraru@panda.uchc.edu</w:t>
+            </w:r>
+          </w:p>
+          <w:p>
+            <w:pPr>
+              <w:pStyle w:val="FreeForm"/>
+              <w:tabs>
+                <w:tab w:val="right" w:pos="9360"/>
+              </w:tabs>
+              <w:spacing w:line="20" w:lineRule="atLeast"/>
+              <w:jc w:val="center"/>
+              <w:rPr>
+                <w:rFonts w:ascii="Arial" w:hAnsi="Arial"/>
+                <w:i/>
+                <w:color w:val="333333"/>
+                <w:sz w:val="22"/>
+              </w:rPr>
+            </w:pPr>
+            <w:r>
+              <w:rPr>
+                <w:rFonts w:ascii="Arial" w:hAnsi="Arial"/>
+                <w:i/>
+                <w:color w:val="333333"/>
+                <w:sz w:val="22"/>
+              </w:rPr>
+              <w:t>Center for Cell Analysis and Modeling</w:t>
+            </w:r>
+          </w:p>
+          <w:p>
+            <w:pPr>
+              <w:pStyle w:val="FreeForm"/>
+              <w:tabs>
+                <w:tab w:val="right" w:pos="9360"/>
+              </w:tabs>
+              <w:spacing w:line="20" w:lineRule="atLeast"/>
+              <w:jc w:val="center"/>
+              <w:rPr>
+                <w:rFonts w:ascii="Arial" w:hAnsi="Arial"/>
+                <w:i/>
+                <w:color w:val="333333"/>
+                <w:sz w:val="22"/>
+              </w:rPr>
+            </w:pPr>
+            <w:r>
+              <w:rPr>
+                <w:rFonts w:ascii="Arial" w:hAnsi="Arial"/>
+                <w:i/>
+                <w:color w:val="333333"/>
+                <w:sz w:val="22"/>
+              </w:rPr>
+              <w:t>University of Connecticut Health Center</w:t>
+            </w:r>
+          </w:p>
+          <w:p>
+            <w:pPr>
+              <w:pStyle w:val="FreeForm"/>
+              <w:tabs>
+                <w:tab w:val="right" w:pos="9360"/>
+              </w:tabs>
+              <w:spacing w:line="20" w:lineRule="atLeast"/>
+              <w:jc w:val="center"/>
+              <w:rPr>
+                <w:rFonts w:ascii="Arial" w:hAnsi="Arial"/>
+                <w:i/>
+                <w:color w:val="333333"/>
+                <w:sz w:val="22"/>
+              </w:rPr>
+            </w:pPr>
+            <w:r>
+              <w:rPr>
+                <w:rFonts w:ascii="Arial" w:hAnsi="Arial"/>
+                <w:i/>
+                <w:color w:val="333333"/>
+                <w:sz w:val="22"/>
+              </w:rPr>
+              <w:t>Farmington, CT 06030, US</w:t>
+            </w:r>
+          </w:p>
+        </w:tc>
+      </w:tr>
+      <w:tr>
+        <w:trPr>
+          <w:cantSplit/>
+          <w:trHeight w:val="1476"/>
+          <w:jc w:val="center"/>
+        </w:trPr>
+        <w:tc>
+          <w:tcPr>
+            <w:tcW w:w="4608" w:type="dxa"/>
+            <w:tcBorders>
+              <w:top w:val="none" w:sz="8" w:space="0" w:color="000000"/>
+              <w:left w:val="none" w:sz="8" w:space="0" w:color="000000"/>
+              <w:bottom w:val="none" w:sz="8" w:space="0" w:color="000000"/>
+              <w:right w:val="none" w:sz="8" w:space="0" w:color="000000"/>
+            </w:tcBorders>
+            <w:shd w:val="clear" w:color="auto" w:fill="FFFFFF"/>
+            <w:tcMar>
+              <w:top w:w="80" w:type="dxa"/>
+              <w:left w:w="80" w:type="dxa"/>
+              <w:bottom w:w="80" w:type="dxa"/>
+              <w:right w:w="80" w:type="dxa"/>
+            </w:tcMar>
+          </w:tcPr>
+          <w:p>
+            <w:pPr>
+              <w:pStyle w:val="FreeForm"/>
+              <w:tabs>
+                <w:tab w:val="right" w:pos="9360"/>
+              </w:tabs>
+              <w:spacing w:after="60" w:line="20" w:lineRule="atLeast"/>
+              <w:jc w:val="center"/>
+              <w:rPr>
+                <w:rFonts w:ascii="Arial" w:hAnsi="Arial"/>
+                <w:color w:val="333333"/>
+              </w:rPr>
+            </w:pPr>
+            <w:r>
+              <w:rPr>
+                <w:rFonts w:ascii="Arial" w:hAnsi="Arial"/>
+                <w:color w:val="333333"/>
+              </w:rPr>
+              <w:t xml:space="preserve">Martin </w:t>
+            </w:r>
+            <w:proofErr w:type="spellStart"/>
+            <w:r>
+              <w:rPr>
+                <w:rFonts w:ascii="Arial" w:hAnsi="Arial"/>
+                <w:color w:val="333333"/>
+              </w:rPr>
+              <w:t>Ginkel</w:t>
+            </w:r>
+            <w:proofErr w:type="spellEnd"/>
+          </w:p>
+          <w:p>
+            <w:pPr>
+              <w:pStyle w:val="FreeForm"/>
+              <w:tabs>
+                <w:tab w:val="right" w:pos="9360"/>
+              </w:tabs>
+              <w:spacing w:after="60" w:line="20" w:lineRule="atLeast"/>
+              <w:jc w:val="center"/>
+              <w:rPr>
+                <w:rFonts w:ascii="Courier" w:hAnsi="Courier"/>
+                <w:color w:val="333333"/>
+                <w:sz w:val="22"/>
+              </w:rPr>
+            </w:pPr>
+            <w:r>
+              <w:rPr>
+                <w:rFonts w:ascii="Courier" w:hAnsi="Courier"/>
+                <w:color w:val="333333"/>
+                <w:sz w:val="22"/>
+              </w:rPr>
+              <w:t>ginkel@mpi-magdeburg.mpg.de</w:t>
+            </w:r>
+          </w:p>
+          <w:p>
+            <w:pPr>
+              <w:pStyle w:val="FreeForm"/>
+              <w:tabs>
+                <w:tab w:val="right" w:pos="9360"/>
+              </w:tabs>
+              <w:spacing w:line="20" w:lineRule="atLeast"/>
+              <w:jc w:val="center"/>
+              <w:rPr>
+                <w:rFonts w:ascii="Arial" w:hAnsi="Arial"/>
+                <w:i/>
+                <w:color w:val="333333"/>
+                <w:sz w:val="22"/>
+              </w:rPr>
+            </w:pPr>
+            <w:r>
+              <w:rPr>
+                <w:rFonts w:ascii="Arial" w:hAnsi="Arial"/>
+                <w:i/>
+                <w:color w:val="333333"/>
+                <w:sz w:val="22"/>
+              </w:rPr>
+              <w:t>Max Planck Institute for Dynamics of Complex Technical Systems</w:t>
+            </w:r>
+          </w:p>
+          <w:p>
+            <w:pPr>
+              <w:pStyle w:val="FreeForm"/>
+              <w:tabs>
+                <w:tab w:val="right" w:pos="9360"/>
+              </w:tabs>
+              <w:spacing w:line="20" w:lineRule="atLeast"/>
+              <w:jc w:val="center"/>
+              <w:rPr>
+                <w:rFonts w:ascii="Arial" w:hAnsi="Arial"/>
+                <w:i/>
+                <w:color w:val="333333"/>
+                <w:sz w:val="22"/>
+              </w:rPr>
+            </w:pPr>
+            <w:r>
+              <w:rPr>
+                <w:rFonts w:ascii="Arial" w:hAnsi="Arial"/>
+                <w:i/>
+                <w:color w:val="333333"/>
+                <w:sz w:val="22"/>
+              </w:rPr>
+              <w:t>Magdeburg, DE</w:t>
+            </w:r>
+          </w:p>
+        </w:tc>
+        <w:tc>
+          <w:tcPr>
+            <w:tcW w:w="4608" w:type="dxa"/>
+            <w:tcBorders>
+              <w:top w:val="none" w:sz="8" w:space="0" w:color="000000"/>
+              <w:left w:val="none" w:sz="8" w:space="0" w:color="000000"/>
+              <w:bottom w:val="none" w:sz="8" w:space="0" w:color="000000"/>
+              <w:right w:val="none" w:sz="8" w:space="0" w:color="000000"/>
+            </w:tcBorders>
+            <w:shd w:val="clear" w:color="auto" w:fill="FFFFFF"/>
+            <w:tcMar>
+              <w:top w:w="80" w:type="dxa"/>
+              <w:left w:w="80" w:type="dxa"/>
+              <w:bottom w:w="80" w:type="dxa"/>
+              <w:right w:w="80" w:type="dxa"/>
+            </w:tcMar>
+          </w:tcPr>
+          <w:p>
+            <w:pPr>
+              <w:pStyle w:val="Body"/>
+              <w:spacing w:after="60" w:line="20" w:lineRule="atLeast"/>
+              <w:jc w:val="center"/>
+              <w:rPr>
+                <w:color w:val="333333"/>
+              </w:rPr>
+            </w:pPr>
+            <w:r>
+              <w:rPr>
+                <w:color w:val="333333"/>
+              </w:rPr>
+              <w:t xml:space="preserve">Wolfram </w:t>
+            </w:r>
+            <w:proofErr w:type="spellStart"/>
+            <w:r>
+              <w:rPr>
+                <w:color w:val="333333"/>
+              </w:rPr>
+              <w:t>Leibermeister</w:t>
+            </w:r>
+            <w:proofErr w:type="spellEnd"/>
+          </w:p>
+          <w:p>
+            <w:pPr>
+              <w:pStyle w:val="FreeForm"/>
+              <w:tabs>
+                <w:tab w:val="right" w:pos="9360"/>
+              </w:tabs>
+              <w:spacing w:after="60" w:line="20" w:lineRule="atLeast"/>
+              <w:jc w:val="center"/>
+              <w:rPr>
+                <w:rFonts w:ascii="Courier" w:hAnsi="Courier"/>
+                <w:color w:val="333333"/>
+                <w:sz w:val="22"/>
+              </w:rPr>
+            </w:pPr>
+            <w:r>
+              <w:rPr>
+                <w:rFonts w:ascii="Courier" w:hAnsi="Courier"/>
+                <w:color w:val="333333"/>
+                <w:sz w:val="22"/>
+              </w:rPr>
+              <w:t>lieberme@molgen.mpg.de</w:t>
+            </w:r>
+          </w:p>
+          <w:p>
+            <w:pPr>
+              <w:pStyle w:val="FreeForm"/>
+              <w:tabs>
+                <w:tab w:val="right" w:pos="9360"/>
+              </w:tabs>
+              <w:spacing w:line="20" w:lineRule="atLeast"/>
+              <w:jc w:val="center"/>
+              <w:rPr>
+                <w:rFonts w:ascii="Arial" w:hAnsi="Arial"/>
+                <w:i/>
+                <w:color w:val="333333"/>
+                <w:sz w:val="22"/>
+              </w:rPr>
+            </w:pPr>
+            <w:r>
+              <w:rPr>
+                <w:rFonts w:ascii="Arial" w:hAnsi="Arial"/>
+                <w:i/>
+                <w:color w:val="333333"/>
+                <w:sz w:val="22"/>
+              </w:rPr>
+              <w:t>Max Planck Institute for Molecular Genetics</w:t>
+            </w:r>
+          </w:p>
+          <w:p>
+            <w:pPr>
+              <w:pStyle w:val="FreeForm"/>
+              <w:tabs>
+                <w:tab w:val="right" w:pos="9360"/>
+              </w:tabs>
+              <w:spacing w:line="20" w:lineRule="atLeast"/>
+              <w:jc w:val="center"/>
+              <w:rPr>
+                <w:rFonts w:ascii="Arial" w:hAnsi="Arial"/>
+                <w:i/>
+                <w:color w:val="333333"/>
+                <w:sz w:val="22"/>
+              </w:rPr>
+            </w:pPr>
+            <w:r>
+              <w:rPr>
+                <w:rFonts w:ascii="Arial" w:hAnsi="Arial"/>
+                <w:i/>
+                <w:color w:val="333333"/>
+                <w:sz w:val="22"/>
+              </w:rPr>
+              <w:t>Berlin, DE</w:t>
+            </w:r>
+          </w:p>
+        </w:tc>
+      </w:tr>
+      <w:tr>
+        <w:trPr>
+          <w:cantSplit/>
+          <w:trHeight w:val="1476"/>
+          <w:jc w:val="center"/>
+        </w:trPr>
+        <w:tc>
+          <w:tcPr>
+            <w:tcW w:w="4608" w:type="dxa"/>
+            <w:tcBorders>
+              <w:top w:val="none" w:sz="8" w:space="0" w:color="000000"/>
+              <w:left w:val="none" w:sz="8" w:space="0" w:color="000000"/>
+              <w:bottom w:val="none" w:sz="8" w:space="0" w:color="000000"/>
+              <w:right w:val="none" w:sz="8" w:space="0" w:color="000000"/>
+            </w:tcBorders>
+            <w:shd w:val="clear" w:color="auto" w:fill="FFFFFF"/>
+            <w:tcMar>
+              <w:top w:w="80" w:type="dxa"/>
+              <w:left w:w="80" w:type="dxa"/>
+              <w:bottom w:w="80" w:type="dxa"/>
+              <w:right w:w="80" w:type="dxa"/>
+            </w:tcMar>
+          </w:tcPr>
+          <w:p>
+            <w:pPr>
+              <w:pStyle w:val="FreeForm"/>
+              <w:tabs>
+                <w:tab w:val="right" w:pos="9360"/>
+              </w:tabs>
+              <w:spacing w:after="60" w:line="20" w:lineRule="atLeast"/>
+              <w:jc w:val="center"/>
+              <w:rPr>
+                <w:rFonts w:ascii="Arial" w:hAnsi="Arial"/>
+                <w:color w:val="333333"/>
+              </w:rPr>
+            </w:pPr>
+            <w:proofErr w:type="spellStart"/>
+            <w:r>
+              <w:rPr>
+                <w:rFonts w:ascii="Arial" w:hAnsi="Arial"/>
+                <w:color w:val="333333"/>
+              </w:rPr>
+              <w:t>Ranjit</w:t>
+            </w:r>
+            <w:proofErr w:type="spellEnd"/>
+            <w:r>
+              <w:rPr>
+                <w:rFonts w:ascii="Arial" w:hAnsi="Arial"/>
+                <w:color w:val="333333"/>
+              </w:rPr>
+              <w:t xml:space="preserve"> </w:t>
+            </w:r>
+            <w:proofErr w:type="spellStart"/>
+            <w:r>
+              <w:rPr>
+                <w:rFonts w:ascii="Arial" w:hAnsi="Arial"/>
+                <w:color w:val="333333"/>
+              </w:rPr>
+              <w:t>Randawa</w:t>
+            </w:r>
+            <w:proofErr w:type="spellEnd"/>
+          </w:p>
+          <w:p>
+            <w:pPr>
+              <w:pStyle w:val="FreeForm"/>
+              <w:tabs>
+                <w:tab w:val="right" w:pos="9360"/>
+              </w:tabs>
+              <w:spacing w:after="60" w:line="20" w:lineRule="atLeast"/>
+              <w:jc w:val="center"/>
+              <w:rPr>
+                <w:rFonts w:ascii="Courier" w:hAnsi="Courier"/>
+                <w:color w:val="333333"/>
+                <w:sz w:val="22"/>
+              </w:rPr>
+            </w:pPr>
+            <w:r>
+              <w:rPr>
+                <w:rFonts w:ascii="Courier" w:hAnsi="Courier"/>
+                <w:color w:val="333333"/>
+                <w:sz w:val="22"/>
+              </w:rPr>
+              <w:t>rrandhawa@vt.edu</w:t>
+            </w:r>
+          </w:p>
+          <w:p>
+            <w:pPr>
+              <w:pStyle w:val="FreeForm"/>
+              <w:tabs>
+                <w:tab w:val="right" w:pos="9360"/>
+              </w:tabs>
+              <w:spacing w:line="20" w:lineRule="atLeast"/>
+              <w:jc w:val="center"/>
+              <w:rPr>
+                <w:rFonts w:ascii="Arial" w:hAnsi="Arial"/>
+                <w:i/>
+                <w:color w:val="333333"/>
+                <w:sz w:val="22"/>
+              </w:rPr>
+            </w:pPr>
+            <w:r>
+              <w:rPr>
+                <w:rFonts w:ascii="Arial" w:hAnsi="Arial"/>
+                <w:i/>
+                <w:color w:val="333333"/>
+                <w:sz w:val="22"/>
+              </w:rPr>
+              <w:t>Department of Computer Science</w:t>
+            </w:r>
+          </w:p>
+          <w:p>
+            <w:pPr>
+              <w:pStyle w:val="FreeForm"/>
+              <w:tabs>
+                <w:tab w:val="right" w:pos="9360"/>
+              </w:tabs>
+              <w:spacing w:line="20" w:lineRule="atLeast"/>
+              <w:jc w:val="center"/>
+              <w:rPr>
+                <w:rFonts w:ascii="Arial" w:hAnsi="Arial"/>
+                <w:i/>
+                <w:color w:val="333333"/>
+                <w:sz w:val="22"/>
+              </w:rPr>
+            </w:pPr>
+            <w:r>
+              <w:rPr>
+                <w:rFonts w:ascii="Arial" w:hAnsi="Arial"/>
+                <w:i/>
+                <w:color w:val="333333"/>
+                <w:sz w:val="22"/>
+              </w:rPr>
+              <w:t>Virginia Tech</w:t>
+            </w:r>
+          </w:p>
+          <w:p>
+            <w:pPr>
+              <w:pStyle w:val="FreeForm"/>
+              <w:tabs>
+                <w:tab w:val="right" w:pos="9360"/>
+              </w:tabs>
+              <w:spacing w:line="20" w:lineRule="atLeast"/>
+              <w:jc w:val="center"/>
+              <w:rPr>
+                <w:rFonts w:ascii="Arial" w:hAnsi="Arial"/>
+                <w:i/>
+                <w:color w:val="333333"/>
+                <w:sz w:val="22"/>
+              </w:rPr>
+            </w:pPr>
+            <w:r>
+              <w:rPr>
+                <w:rFonts w:ascii="Arial" w:hAnsi="Arial"/>
+                <w:i/>
+                <w:color w:val="333333"/>
+                <w:sz w:val="22"/>
+              </w:rPr>
+              <w:t>Blacksburg, VA, US</w:t>
+            </w:r>
+          </w:p>
+        </w:tc>
+        <w:tc>
+          <w:tcPr>
+            <w:tcW w:w="4608" w:type="dxa"/>
+            <w:tcBorders>
+              <w:top w:val="none" w:sz="8" w:space="0" w:color="000000"/>
+              <w:left w:val="none" w:sz="8" w:space="0" w:color="000000"/>
+              <w:bottom w:val="none" w:sz="8" w:space="0" w:color="000000"/>
+              <w:right w:val="none" w:sz="8" w:space="0" w:color="000000"/>
+            </w:tcBorders>
+            <w:shd w:val="clear" w:color="auto" w:fill="FFFFFF"/>
+            <w:tcMar>
+              <w:top w:w="80" w:type="dxa"/>
+              <w:left w:w="80" w:type="dxa"/>
+              <w:bottom w:w="80" w:type="dxa"/>
+              <w:right w:w="80" w:type="dxa"/>
+            </w:tcMar>
+          </w:tcPr>
+          <w:p>
+            <w:pPr>
+              <w:pStyle w:val="FreeForm"/>
+              <w:tabs>
+                <w:tab w:val="right" w:pos="9360"/>
+              </w:tabs>
+              <w:spacing w:after="60" w:line="20" w:lineRule="atLeast"/>
+              <w:jc w:val="center"/>
+              <w:rPr>
+                <w:rFonts w:ascii="Arial" w:hAnsi="Arial"/>
+                <w:color w:val="333333"/>
+              </w:rPr>
+            </w:pPr>
+            <w:r>
+              <w:rPr>
+                <w:rFonts w:ascii="Arial" w:hAnsi="Arial"/>
+                <w:color w:val="333333"/>
+              </w:rPr>
+              <w:t>Jonathan Webb</w:t>
+            </w:r>
+          </w:p>
+          <w:p>
+            <w:pPr>
+              <w:pStyle w:val="FreeForm"/>
+              <w:tabs>
+                <w:tab w:val="right" w:pos="9360"/>
+              </w:tabs>
+              <w:spacing w:after="60" w:line="20" w:lineRule="atLeast"/>
+              <w:jc w:val="center"/>
+              <w:rPr>
+                <w:rFonts w:ascii="Courier" w:hAnsi="Courier"/>
+                <w:color w:val="333333"/>
+                <w:sz w:val="22"/>
+              </w:rPr>
+            </w:pPr>
+            <w:r>
+              <w:rPr>
+                <w:rFonts w:ascii="Courier" w:hAnsi="Courier"/>
+                <w:color w:val="333333"/>
+                <w:sz w:val="22"/>
+              </w:rPr>
+              <w:t>jwebb@bbn.com</w:t>
+            </w:r>
+          </w:p>
+          <w:p>
+            <w:pPr>
+              <w:pStyle w:val="FreeForm"/>
+              <w:tabs>
+                <w:tab w:val="right" w:pos="9360"/>
+              </w:tabs>
+              <w:spacing w:line="20" w:lineRule="atLeast"/>
+              <w:jc w:val="center"/>
+              <w:rPr>
+                <w:rFonts w:ascii="Arial" w:hAnsi="Arial"/>
+                <w:i/>
+                <w:color w:val="333333"/>
+                <w:sz w:val="22"/>
+              </w:rPr>
+            </w:pPr>
+            <w:r>
+              <w:rPr>
+                <w:rFonts w:ascii="Arial" w:hAnsi="Arial"/>
+                <w:i/>
+                <w:color w:val="333333"/>
+                <w:sz w:val="22"/>
+              </w:rPr>
+              <w:t>BBN Technologies</w:t>
+            </w:r>
+          </w:p>
+          <w:p>
+            <w:pPr>
+              <w:pStyle w:val="FreeForm"/>
+              <w:tabs>
+                <w:tab w:val="right" w:pos="9360"/>
+              </w:tabs>
+              <w:spacing w:line="20" w:lineRule="atLeast"/>
+              <w:jc w:val="center"/>
+              <w:rPr>
+                <w:rFonts w:ascii="Arial" w:hAnsi="Arial"/>
+                <w:i/>
+                <w:color w:val="333333"/>
+                <w:sz w:val="22"/>
+              </w:rPr>
+            </w:pPr>
+            <w:r>
+              <w:rPr>
+                <w:rFonts w:ascii="Arial" w:hAnsi="Arial"/>
+                <w:i/>
+                <w:color w:val="333333"/>
+                <w:sz w:val="22"/>
+              </w:rPr>
+              <w:t>10 Moulton Street</w:t>
+            </w:r>
+          </w:p>
+          <w:p>
+            <w:pPr>
+              <w:pStyle w:val="FreeForm"/>
+              <w:tabs>
+                <w:tab w:val="right" w:pos="9360"/>
+              </w:tabs>
+              <w:spacing w:line="20" w:lineRule="atLeast"/>
+              <w:jc w:val="center"/>
+              <w:rPr>
+                <w:rFonts w:ascii="Arial" w:hAnsi="Arial"/>
+                <w:i/>
+                <w:color w:val="333333"/>
+                <w:sz w:val="22"/>
+              </w:rPr>
+            </w:pPr>
+            <w:r>
+              <w:rPr>
+                <w:rFonts w:ascii="Arial" w:hAnsi="Arial"/>
+                <w:i/>
+                <w:color w:val="333333"/>
+                <w:sz w:val="22"/>
+              </w:rPr>
+              <w:t>Cambridge, MA, US</w:t>
+            </w:r>
+          </w:p>
+        </w:tc>
+      </w:tr>
+    </w:tbl>
+    <w:p>
+      <w:pPr>
+        <w:pStyle w:val="FreeForm"/>
+        <w:tabs>
+          <w:tab w:val="right" w:pos="9360"/>
+        </w:tabs>
+        <w:spacing w:line="320" w:lineRule="atLeast"/>
+        <w:rPr>
+          <w:rFonts w:ascii="Arial" w:hAnsi="Arial"/>
+          <w:i/>
+        </w:rPr>
+      </w:pPr>
+    </w:p>
+    <w:p>
+      <w:pPr>
+        <w:pStyle w:val="FreeForm"/>
+        <w:spacing w:after="120" w:line="220" w:lineRule="atLeast"/>
+        <w:jc w:val="center"/>
+        <w:rPr>
+          <w:rFonts w:ascii="Arial" w:hAnsi="Arial"/>
+        </w:rPr>
+      </w:pPr>
+      <w:r>
+        <w:rPr>
+          <w:rFonts w:ascii="Arial" w:hAnsi="Arial"/>
+        </w:rPr>
+        <w:t>Draft of 9 October 2010</w:t>
+      </w:r>
+    </w:p>
+    <w:tbl>
+      <w:tblPr>
+        <w:tblW w:w="0" w:type="auto"/>
+        <w:jc w:val="center"/>
+        <w:shd w:val="clear" w:color="auto" w:fill="FFFFFF"/>
+        <w:tblLayout w:type="fixed"/>
+        <w:tblLook w:val="0000" w:firstRow="0" w:lastRow="0" w:firstColumn="0" w:lastColumn="0" w:noHBand="0" w:noVBand="0"/>
+      </w:tblPr>
+      <w:tblGrid>
+        <w:gridCol w:w="8049"/>
+      </w:tblGrid>
+      <w:tr>
+        <w:trPr>
+          <w:cantSplit/>
+          <w:trHeight w:val="720"/>
+          <w:jc w:val="center"/>
+        </w:trPr>
+        <w:tc>
+          <w:tcPr>
+            <w:tcW w:w="8049" w:type="dxa"/>
+            <w:tcBorders>
+              <w:top w:val="single" w:sz="4" w:space="0" w:color="000000"/>
+              <w:left w:val="single" w:sz="4" w:space="0" w:color="000000"/>
+              <w:bottom w:val="single" w:sz="4" w:space="0" w:color="000000"/>
+              <w:right w:val="single" w:sz="4" w:space="0" w:color="000000"/>
+            </w:tcBorders>
+            <w:shd w:val="clear" w:color="auto" w:fill="FFFFFF"/>
+            <w:tcMar>
+              <w:top w:w="100" w:type="dxa"/>
+              <w:left w:w="100" w:type="dxa"/>
+              <w:bottom w:w="100" w:type="dxa"/>
+              <w:right w:w="100" w:type="dxa"/>
+            </w:tcMar>
+          </w:tcPr>
+          <w:p>
+            <w:pPr>
+              <w:pStyle w:val="Body"/>
+              <w:jc w:val="center"/>
+            </w:pPr>
+            <w:r>
+              <w:t>Disclaimer: This is a working draft of the SBML Level 3 “comp” package proposal.  It is not a normative document.  Please send comments and other feedback to the mailing list sbml-discuss@caltech.edu.</w:t>
+            </w:r>
+          </w:p>
+        </w:tc>
+      </w:tr>
+    </w:tbl>
+    <w:p>
+      <w:pPr>
+        <w:pStyle w:val="FreeForm"/>
+        <w:keepLines/>
+        <w:spacing w:before="240" w:after="20" w:line="20" w:lineRule="atLeast"/>
+        <w:ind w:left="1440" w:right="1440"/>
+        <w:jc w:val="center"/>
+        <w:rPr>
+          <w:rFonts w:ascii="Arial" w:hAnsi="Arial"/>
+        </w:rPr>
+      </w:pPr>
+      <w:r>
+        <w:br w:type="page"/>
+      </w:r>
+      <w:r>
+        <w:lastRenderedPageBreak/>
+        <w:t>Proposal tracking number</w:t>
+      </w:r>
+    </w:p>
+    <w:p>
+      <w:pPr>
+        <w:pStyle w:val="Body"/>
+      </w:pPr>
+      <w:proofErr w:type="gramStart"/>
+      <w:r>
+        <w:t xml:space="preserve">Number 2404771 in the </w:t>
+      </w:r>
+      <w:hyperlink r:id="rId9" w:history="1">
+        <w:r>
+          <w:rPr>
+            <w:color w:val="0000FF"/>
+          </w:rPr>
+          <w:t>SBML issue tracking sy</w:t>
+        </w:r>
+        <w:r>
+          <w:rPr>
+            <w:color w:val="2754E5"/>
+          </w:rPr>
+          <w:t>stem</w:t>
+        </w:r>
+      </w:hyperlink>
+      <w:r>
+        <w:t>.</w:t>
+      </w:r>
+      <w:proofErr w:type="gramEnd"/>
+    </w:p>
+    <w:p>
+      <w:pPr>
         <w:pStyle w:val="Heading11"/>
       </w:pPr>
       <w:r>
+        <w:t>Version information</w:t>
+      </w:r>
+    </w:p>
+    <w:p>
+      <w:pPr>
+        <w:pStyle w:val="Heading21"/>
+      </w:pPr>
+      <w:r>
+        <w:t>Version number and date of public release</w:t>
+      </w:r>
+    </w:p>
+    <w:p>
+      <w:pPr>
+        <w:pStyle w:val="Body"/>
+      </w:pPr>
+      <w:r>
+        <w:t>Version 1 released 9 October 2010.</w:t>
+      </w:r>
+    </w:p>
+    <w:p>
+      <w:pPr>
+        <w:pStyle w:val="Heading21"/>
+      </w:pPr>
+      <w:r>
+        <w:t>URL for this version of the proposal</w:t>
+      </w:r>
+    </w:p>
+    <w:p>
+      <w:hyperlink r:id="rId10" w:history="1">
+        <w:r>
+          <w:t>https://sbml.svn.sourceforge.net/svnroot/sbml/trunk/specifications/sbml-level-3/version-1/comp</w:t>
+        </w:r>
+      </w:hyperlink>
+    </w:p>
+    <w:p>
+      <w:pPr>
+        <w:pStyle w:val="Heading21"/>
+      </w:pPr>
+      <w:r>
+        <w:t>URL for the previous version of this proposal</w:t>
+      </w:r>
+    </w:p>
+    <w:p>
+      <w:pPr>
+        <w:pStyle w:val="Body"/>
+      </w:pPr>
+      <w:r>
+        <w:t>This proposal has no direct precursor.</w:t>
+      </w:r>
+    </w:p>
+    <w:p>
+      <w:pPr>
+        <w:pStyle w:val="Body"/>
+      </w:pPr>
+    </w:p>
+    <w:p>
+      <w:pPr>
+        <w:pStyle w:val="Body"/>
+      </w:pPr>
+      <w:r>
+        <w:t>There have been numerous previous proposals for Hierarchical Model Composition.  The most recent proposal preceding the current document, and serving as a source of inspiration and ideas, is the Hoops et al. 2007 proposal, available at the following URL:</w:t>
+      </w:r>
+    </w:p>
+    <w:p>
+      <w:hyperlink r:id="rId11" w:history="1">
+        <w:r>
+          <w:rPr>
+            <w:rStyle w:val="Hyperlink"/>
+          </w:rPr>
+          <w:t>http://sbml.org/Community/Wiki/SBML_Level_3_Proposals/Hierarchical_Model_Composition_%28Hoops_2007%29</w:t>
+        </w:r>
+      </w:hyperlink>
+      <w:r>
+        <w:t xml:space="preserve"> </w:t>
+      </w:r>
+    </w:p>
+    <w:p>
+      <w:pPr>
+        <w:spacing w:after="200" w:line="276" w:lineRule="auto"/>
+      </w:pPr>
+      <w:r>
+        <w:br w:type="page"/>
+      </w:r>
+    </w:p>
+    <w:p>
+      <w:pPr>
+        <w:pStyle w:val="Heading11"/>
+      </w:pPr>
+      <w:r>
+        <w:lastRenderedPageBreak/>
         <w:t xml:space="preserve">1. </w:t>
       </w:r>
       <w:r>
@@ -119,7 +1760,7 @@
                           </pic:cNvPicPr>
                         </pic:nvPicPr>
                         <pic:blipFill>
-                          <a:blip r:embed="rId9">
+                          <a:blip r:embed="rId12">
                             <a:extLst>
                               <a:ext uri="{28A0092B-C50C-407E-A947-70E740481C1C}">
                                 <a14:useLocalDpi xmlns:a14="http://schemas.microsoft.com/office/drawing/2010/main" val="0"/>
@@ -196,7 +1837,7 @@
                           </pic:cNvPicPr>
                         </pic:nvPicPr>
                         <pic:blipFill>
-                          <a:blip r:embed="rId10">
+                          <a:blip r:embed="rId13">
                             <a:extLst>
                               <a:ext uri="{28A0092B-C50C-407E-A947-70E740481C1C}">
                                 <a14:useLocalDpi xmlns:a14="http://schemas.microsoft.com/office/drawing/2010/main" val="0"/>
@@ -256,10 +1897,10 @@
                 <w:noProof/>
               </w:rPr>
               <w:drawing>
-                <wp:inline distT="0" distB="0" distL="0" distR="0" wp14:anchorId="2193489B" wp14:editId="2A551CC1">
+                <wp:inline distT="0" distB="0" distL="0" distR="0" wp14:anchorId="74AEE4EF" wp14:editId="7491ADDD">
                   <wp:extent cx="1930400" cy="2658745"/>
                   <wp:effectExtent l="0" t="0" r="0" b="8255"/>
-                  <wp:docPr id="7" name="Picture 7"/>
+                  <wp:docPr id="1" name="Picture 1"/>
                   <wp:cNvGraphicFramePr>
                     <a:graphicFrameLocks xmlns:a="http://schemas.openxmlformats.org/drawingml/2006/main" noChangeAspect="1"/>
                   </wp:cNvGraphicFramePr>
@@ -267,13 +1908,13 @@
                     <a:graphicData uri="http://schemas.openxmlformats.org/drawingml/2006/picture">
                       <pic:pic xmlns:pic="http://schemas.openxmlformats.org/drawingml/2006/picture">
                         <pic:nvPicPr>
-                          <pic:cNvPr id="0" name="Picture 10"/>
+                          <pic:cNvPr id="0" name="Picture 2"/>
                           <pic:cNvPicPr>
                             <a:picLocks noChangeAspect="1" noChangeArrowheads="1"/>
                           </pic:cNvPicPr>
                         </pic:nvPicPr>
                         <pic:blipFill>
-                          <a:blip r:embed="rId11">
+                          <a:blip r:embed="rId14">
                             <a:extLst>
                               <a:ext uri="{28A0092B-C50C-407E-A947-70E740481C1C}">
                                 <a14:useLocalDpi xmlns:a14="http://schemas.microsoft.com/office/drawing/2010/main" val="0"/>
@@ -351,7 +1992,12 @@
     </w:p>
     <w:p>
       <w:r>
-        <w:t xml:space="preserve">To support a variety of composition scenarios, this package provides for optional black-box encapsulation by means of defined data communication interfaces (here called </w:t>
+        <w:t xml:space="preserve">To support a variety of composition scenarios, this package provides for optional black-box </w:t>
+      </w:r>
+      <w:bookmarkStart w:id="0" w:name="_GoBack"/>
+      <w:bookmarkEnd w:id="0"/>
+      <w:r>
+        <w:t xml:space="preserve">encapsulation by means of defined data communication interfaces (here called </w:t>
       </w:r>
       <w:r>
         <w:rPr>
@@ -592,7 +2238,15 @@
       </w:r>
       <w:proofErr w:type="spellEnd"/>
       <w:r>
-        <w:t xml:space="preserve">, it seems that this proposal included a unified, generic approach to making links and references to elements in submodels using </w:t>
+        <w:t xml:space="preserve">, it seems that this proposal included a unified, generic approach to making links and references to elements in </w:t>
+      </w:r>
+      <w:proofErr w:type="spellStart"/>
+      <w:r>
+        <w:t>submodels</w:t>
+      </w:r>
+      <w:proofErr w:type="spellEnd"/>
+      <w:r>
+        <w:t xml:space="preserve"> using </w:t>
       </w:r>
       <w:proofErr w:type="spellStart"/>
       <w:r>
@@ -854,8 +2508,8 @@
         </w:rPr>
         <w:t>N-to-M</w:t>
       </w:r>
-      <w:bookmarkStart w:id="0" w:name="GoBack"/>
-      <w:bookmarkEnd w:id="0"/>
+      <w:bookmarkStart w:id="1" w:name="GoBack"/>
+      <w:bookmarkEnd w:id="1"/>
       <w:r>
         <w:t xml:space="preserve"> links, when a set of elements in one model are replaced as a group, conceptually, with one or more elements from a different model.</w:t>
       </w:r>
@@ -1670,8 +3324,6 @@
       <w:r>
         <w:t xml:space="preserve">  In order to encourage direct model referencing (such as to models hosted online on sites such as biomodels.net), whenever possible, we will require referenced submodels only to be SBML Level 3 core, and not require that they include constructs from this proposal.</w:t>
       </w:r>
-      <w:bookmarkStart w:id="1" w:name="_GoBack"/>
-      <w:bookmarkEnd w:id="1"/>
     </w:p>
     <w:p>
       <w:pPr>
@@ -1769,7 +3421,15 @@
       </w:r>
       <w:proofErr w:type="spellEnd"/>
       <w:r>
-        <w:t xml:space="preserve"> ‘submodels’.  We avoid the term here because these models must be valid SBML Model objects in and of </w:t>
+        <w:t xml:space="preserve"> ‘</w:t>
+      </w:r>
+      <w:proofErr w:type="spellStart"/>
+      <w:r>
+        <w:t>submodels</w:t>
+      </w:r>
+      <w:proofErr w:type="spellEnd"/>
+      <w:r>
+        <w:t xml:space="preserve">’.  We avoid the term here because these models must be valid SBML Model objects in and of </w:t>
       </w:r>
       <w:proofErr w:type="gramStart"/>
       <w:r>
@@ -1815,7 +3475,7 @@
                     </pic:cNvPicPr>
                   </pic:nvPicPr>
                   <pic:blipFill>
-                    <a:blip r:embed="rId12">
+                    <a:blip r:embed="rId15">
                       <a:extLst>
                         <a:ext uri="{28A0092B-C50C-407E-A947-70E740481C1C}">
                           <a14:useLocalDpi xmlns:a14="http://schemas.microsoft.com/office/drawing/2010/main" val="0"/>
@@ -1962,7 +3622,7 @@
                     </pic:cNvPicPr>
                   </pic:nvPicPr>
                   <pic:blipFill>
-                    <a:blip r:embed="rId13">
+                    <a:blip r:embed="rId16">
                       <a:extLst>
                         <a:ext uri="{28A0092B-C50C-407E-A947-70E740481C1C}">
                           <a14:useLocalDpi xmlns:a14="http://schemas.microsoft.com/office/drawing/2010/main" val="0"/>
@@ -2094,7 +3754,7 @@
                     </pic:cNvPicPr>
                   </pic:nvPicPr>
                   <pic:blipFill>
-                    <a:blip r:embed="rId14">
+                    <a:blip r:embed="rId17">
                       <a:extLst>
                         <a:ext uri="{28A0092B-C50C-407E-A947-70E740481C1C}">
                           <a14:useLocalDpi xmlns:a14="http://schemas.microsoft.com/office/drawing/2010/main" val="0"/>
@@ -2130,16 +3790,37 @@
       <w:r>
         <w:t xml:space="preserve">Figure </w:t>
       </w:r>
-      <w:fldSimple w:instr=" SEQ Figure \* ARABIC ">
-        <w:r>
-          <w:rPr>
-            <w:noProof/>
-          </w:rPr>
-          <w:t>3</w:t>
-        </w:r>
-      </w:fldSimple>
-      <w:r>
-        <w:t xml:space="preserve">:  Definition of Submodel, </w:t>
+      <w:r>
+        <w:fldChar w:fldCharType="begin"/>
+      </w:r>
+      <w:r>
+        <w:instrText xml:space="preserve"> SEQ Figure \* ARABIC </w:instrText>
+      </w:r>
+      <w:r>
+        <w:fldChar w:fldCharType="separate"/>
+      </w:r>
+      <w:r>
+        <w:rPr>
+          <w:noProof/>
+        </w:rPr>
+        <w:t>3</w:t>
+      </w:r>
+      <w:r>
+        <w:rPr>
+          <w:noProof/>
+        </w:rPr>
+        <w:fldChar w:fldCharType="end"/>
+      </w:r>
+      <w:r>
+        <w:t xml:space="preserve">:  Definition of </w:t>
+      </w:r>
+      <w:proofErr w:type="spellStart"/>
+      <w:r>
+        <w:t>Submodel</w:t>
+      </w:r>
+      <w:proofErr w:type="spellEnd"/>
+      <w:r>
+        <w:t xml:space="preserve">, </w:t>
       </w:r>
       <w:proofErr w:type="spellStart"/>
       <w:r>
@@ -2340,7 +4021,7 @@
       <w:r>
         <w:t xml:space="preserve"> namespace URI is “</w:t>
       </w:r>
-      <w:hyperlink r:id="rId15" w:history="1">
+      <w:hyperlink r:id="rId18" w:history="1">
         <w:r>
           <w:rPr>
             <w:rStyle w:val="Hyperlink"/>
@@ -2448,7 +4129,7 @@
                     </pic:cNvPicPr>
                   </pic:nvPicPr>
                   <pic:blipFill>
-                    <a:blip r:embed="rId16">
+                    <a:blip r:embed="rId19">
                       <a:extLst>
                         <a:ext uri="{28A0092B-C50C-407E-A947-70E740481C1C}">
                           <a14:useLocalDpi xmlns:a14="http://schemas.microsoft.com/office/drawing/2010/main" val="0"/>
@@ -2853,7 +4534,15 @@
       </w:r>
       <w:proofErr w:type="spellEnd"/>
       <w:r>
-        <w:t xml:space="preserve"> submodels.  Adding a </w:t>
+        <w:t xml:space="preserve"> </w:t>
+      </w:r>
+      <w:proofErr w:type="spellStart"/>
+      <w:r>
+        <w:t>submodels</w:t>
+      </w:r>
+      <w:proofErr w:type="spellEnd"/>
+      <w:r>
+        <w:t xml:space="preserve">.  Adding a </w:t>
       </w:r>
       <w:proofErr w:type="spellStart"/>
       <w:r>
@@ -3129,7 +4818,7 @@
                     </pic:cNvPicPr>
                   </pic:nvPicPr>
                   <pic:blipFill>
-                    <a:blip r:embed="rId17">
+                    <a:blip r:embed="rId20">
                       <a:extLst>
                         <a:ext uri="{28A0092B-C50C-407E-A947-70E740481C1C}">
                           <a14:useLocalDpi xmlns:a14="http://schemas.microsoft.com/office/drawing/2010/main" val="0"/>
@@ -3165,14 +4854,27 @@
       <w:r>
         <w:t xml:space="preserve">Figure </w:t>
       </w:r>
-      <w:fldSimple w:instr=" SEQ Figure \* ARABIC ">
-        <w:r>
-          <w:rPr>
-            <w:noProof/>
-          </w:rPr>
-          <w:t>5</w:t>
-        </w:r>
-      </w:fldSimple>
+      <w:r>
+        <w:fldChar w:fldCharType="begin"/>
+      </w:r>
+      <w:r>
+        <w:instrText xml:space="preserve"> SEQ Figure \* ARABIC </w:instrText>
+      </w:r>
+      <w:r>
+        <w:fldChar w:fldCharType="separate"/>
+      </w:r>
+      <w:r>
+        <w:rPr>
+          <w:noProof/>
+        </w:rPr>
+        <w:t>5</w:t>
+      </w:r>
+      <w:r>
+        <w:rPr>
+          <w:noProof/>
+        </w:rPr>
+        <w:fldChar w:fldCharType="end"/>
+      </w:r>
       <w:r>
         <w:t xml:space="preserve">:  Definition of the </w:t>
       </w:r>
@@ -3990,7 +5692,15 @@
       </w:r>
       <w:proofErr w:type="spellEnd"/>
       <w:r>
-        <w:t xml:space="preserve"> of Events.  A Priority element may be replaced directly by a Replacement construct or by replacing its parent Event, but when comparing Priority expressions from submodels with Priority expressions from the containing model or from other submodels, they are all assumed to be on the same scale relative to each other.  (If one model had priorities set on a scale of 0 to 10 and another had priorities set on a scale of 0 to 100, that is just the way it is, and to fix it, all incompatible Priorities would have to be replaced.)  The same would be true of math defined in any other Level 3 package without a defined unit type, or with a newly-defined unit type:  none of it would be converted automatically, and all such elements would have to be converted explicitly by being replaced, or that package would have to extend this Hierarchical Model Composition package to define a new attribute on Submodel (‘</w:t>
+        <w:t xml:space="preserve"> of Events.  A Priority element may be replaced directly by a Replacement construct or by replacing its parent Event, but when comparing Priority expressions from submodels with Priority expressions from the containing model or from other submodels, they are all assumed to be on the same scale relative to each other.  (If one model had priorities set on a scale of 0 to 10 and another had priorities set on a scale of 0 to 100, that is just the way it is, and to fix it, all incompatible Priorities would have to be replaced.)  The same would be true of math defined in any other Level 3 package without a defined unit type, or with a newly-defined unit type:  none of it would be converted automatically, and all such elements would have to be converted explicitly by being replaced, or that package would have to extend this Hierarchical Model Composition package to define a new attribute on </w:t>
+      </w:r>
+      <w:proofErr w:type="spellStart"/>
+      <w:r>
+        <w:t>Submodel</w:t>
+      </w:r>
+      <w:proofErr w:type="spellEnd"/>
+      <w:r>
+        <w:t xml:space="preserve"> (‘</w:t>
       </w:r>
       <w:proofErr w:type="spellStart"/>
       <w:r>
@@ -4023,14 +5733,27 @@
       <w:r>
         <w:t xml:space="preserve">Table </w:t>
       </w:r>
-      <w:fldSimple w:instr=" SEQ Table \* ARABIC ">
-        <w:r>
-          <w:rPr>
-            <w:noProof/>
-          </w:rPr>
-          <w:t>1</w:t>
-        </w:r>
-      </w:fldSimple>
+      <w:r>
+        <w:fldChar w:fldCharType="begin"/>
+      </w:r>
+      <w:r>
+        <w:instrText xml:space="preserve"> SEQ Table \* ARABIC </w:instrText>
+      </w:r>
+      <w:r>
+        <w:fldChar w:fldCharType="separate"/>
+      </w:r>
+      <w:r>
+        <w:rPr>
+          <w:noProof/>
+        </w:rPr>
+        <w:t>1</w:t>
+      </w:r>
+      <w:r>
+        <w:rPr>
+          <w:noProof/>
+        </w:rPr>
+        <w:fldChar w:fldCharType="end"/>
+      </w:r>
       <w:r>
         <w:t>:  A list of all core SBML elements containing math elements, and which conversion factors (if any) are used for them.</w:t>
       </w:r>
@@ -7645,7 +9368,15 @@
       </w:r>
       <w:proofErr w:type="spellEnd"/>
       <w:r>
-        <w:t xml:space="preserve"> submodel="A" symbol="comp" identical="true" /&gt;</w:t>
+        <w:t xml:space="preserve"> </w:t>
+      </w:r>
+      <w:proofErr w:type="spellStart"/>
+      <w:r>
+        <w:t>submodel</w:t>
+      </w:r>
+      <w:proofErr w:type="spellEnd"/>
+      <w:r>
+        <w:t>="A" symbol="comp" identical="true" /&gt;</w:t>
       </w:r>
     </w:p>
     <w:p>
@@ -7661,7 +9392,15 @@
       </w:r>
       <w:proofErr w:type="spellEnd"/>
       <w:r>
-        <w:t xml:space="preserve"> submodel="B" symbol="comp" identical="true" /&gt;</w:t>
+        <w:t xml:space="preserve"> </w:t>
+      </w:r>
+      <w:proofErr w:type="spellStart"/>
+      <w:r>
+        <w:t>submodel</w:t>
+      </w:r>
+      <w:proofErr w:type="spellEnd"/>
+      <w:r>
+        <w:t>="B" symbol="comp" identical="true" /&gt;</w:t>
       </w:r>
     </w:p>
     <w:p>
@@ -7767,7 +9506,15 @@
       </w:r>
       <w:proofErr w:type="spellEnd"/>
       <w:r>
-        <w:t xml:space="preserve"> submodel="A" symbol="S" identical="true" /&gt;</w:t>
+        <w:t xml:space="preserve"> </w:t>
+      </w:r>
+      <w:proofErr w:type="spellStart"/>
+      <w:r>
+        <w:t>submodel</w:t>
+      </w:r>
+      <w:proofErr w:type="spellEnd"/>
+      <w:r>
+        <w:t>="A" symbol="S" identical="true" /&gt;</w:t>
       </w:r>
     </w:p>
     <w:p>
@@ -7783,7 +9530,15 @@
       </w:r>
       <w:proofErr w:type="spellEnd"/>
       <w:r>
-        <w:t xml:space="preserve"> submodel="B" symbol="S" identical="true" /&gt;</w:t>
+        <w:t xml:space="preserve"> </w:t>
+      </w:r>
+      <w:proofErr w:type="spellStart"/>
+      <w:r>
+        <w:t>submodel</w:t>
+      </w:r>
+      <w:proofErr w:type="spellEnd"/>
+      <w:r>
+        <w:t>="B" symbol="S" identical="true" /&gt;</w:t>
       </w:r>
     </w:p>
     <w:p>
@@ -8587,7 +10342,15 @@
         <w:pStyle w:val="text"/>
       </w:pPr>
       <w:r>
-        <w:t xml:space="preserve">          &lt;replace submodel="simple" port="</w:t>
+        <w:t xml:space="preserve">          &lt;replace </w:t>
+      </w:r>
+      <w:proofErr w:type="spellStart"/>
+      <w:r>
+        <w:t>submodel</w:t>
+      </w:r>
+      <w:proofErr w:type="spellEnd"/>
+      <w:r>
+        <w:t>="simple" port="</w:t>
       </w:r>
       <w:proofErr w:type="spellStart"/>
       <w:r>
@@ -8725,7 +10488,15 @@
         <w:pStyle w:val="text"/>
       </w:pPr>
       <w:r>
-        <w:t xml:space="preserve">          &lt;replace submodel="simple" port="</w:t>
+        <w:t xml:space="preserve">          &lt;replace </w:t>
+      </w:r>
+      <w:proofErr w:type="spellStart"/>
+      <w:r>
+        <w:t>submodel</w:t>
+      </w:r>
+      <w:proofErr w:type="spellEnd"/>
+      <w:r>
+        <w:t>="simple" port="</w:t>
       </w:r>
       <w:proofErr w:type="spellStart"/>
       <w:r>
@@ -8829,7 +10600,15 @@
         <w:pStyle w:val="text"/>
       </w:pPr>
       <w:r>
-        <w:t xml:space="preserve">          &lt;replace submodel="simple" port="</w:t>
+        <w:t xml:space="preserve">          &lt;replace </w:t>
+      </w:r>
+      <w:proofErr w:type="spellStart"/>
+      <w:r>
+        <w:t>submodel</w:t>
+      </w:r>
+      <w:proofErr w:type="spellEnd"/>
+      <w:r>
+        <w:t>="simple" port="</w:t>
       </w:r>
       <w:proofErr w:type="spellStart"/>
       <w:r>
@@ -10293,7 +12072,15 @@
       </w:r>
       <w:proofErr w:type="spellEnd"/>
       <w:r>
-        <w:t xml:space="preserve"> submodel="simple" deletion="</w:t>
+        <w:t xml:space="preserve"> </w:t>
+      </w:r>
+      <w:proofErr w:type="spellStart"/>
+      <w:r>
+        <w:t>submodel</w:t>
+      </w:r>
+      <w:proofErr w:type="spellEnd"/>
+      <w:r>
+        <w:t>="simple" deletion="</w:t>
       </w:r>
       <w:proofErr w:type="spellStart"/>
       <w:r>
@@ -10317,7 +12104,15 @@
       </w:r>
       <w:proofErr w:type="spellEnd"/>
       <w:r>
-        <w:t xml:space="preserve"> submodel="enzyme" port="J0_port" identical="true" /&gt;</w:t>
+        <w:t xml:space="preserve"> </w:t>
+      </w:r>
+      <w:proofErr w:type="spellStart"/>
+      <w:r>
+        <w:t>submodel</w:t>
+      </w:r>
+      <w:proofErr w:type="spellEnd"/>
+      <w:r>
+        <w:t>="enzyme" port="J0_port" identical="true" /&gt;</w:t>
       </w:r>
     </w:p>
     <w:p>
@@ -10489,7 +12284,15 @@
       </w:r>
       <w:proofErr w:type="spellEnd"/>
       <w:r>
-        <w:t xml:space="preserve"> submodel="simple" deletion="</w:t>
+        <w:t xml:space="preserve"> </w:t>
+      </w:r>
+      <w:proofErr w:type="spellStart"/>
+      <w:r>
+        <w:t>submodel</w:t>
+      </w:r>
+      <w:proofErr w:type="spellEnd"/>
+      <w:r>
+        <w:t>="simple" deletion="</w:t>
       </w:r>
       <w:proofErr w:type="spellStart"/>
       <w:r>
@@ -10513,7 +12316,15 @@
       </w:r>
       <w:proofErr w:type="spellEnd"/>
       <w:r>
-        <w:t xml:space="preserve"> submodel="enzyme" port="J1_port" identical="true" /&gt;</w:t>
+        <w:t xml:space="preserve"> </w:t>
+      </w:r>
+      <w:proofErr w:type="spellStart"/>
+      <w:r>
+        <w:t>submodel</w:t>
+      </w:r>
+      <w:proofErr w:type="spellEnd"/>
+      <w:r>
+        <w:t>="enzyme" port="J1_port" identical="true" /&gt;</w:t>
       </w:r>
     </w:p>
     <w:p>
@@ -10703,7 +12514,15 @@
       </w:r>
       <w:proofErr w:type="spellEnd"/>
       <w:r>
-        <w:t xml:space="preserve"> submodel="simple" port="</w:t>
+        <w:t xml:space="preserve"> </w:t>
+      </w:r>
+      <w:proofErr w:type="spellStart"/>
+      <w:r>
+        <w:t>submodel</w:t>
+      </w:r>
+      <w:proofErr w:type="spellEnd"/>
+      <w:r>
+        <w:t>="simple" port="</w:t>
       </w:r>
       <w:proofErr w:type="spellStart"/>
       <w:r>
@@ -10727,7 +12546,15 @@
       </w:r>
       <w:proofErr w:type="spellEnd"/>
       <w:r>
-        <w:t xml:space="preserve"> submodel="enzyme" port="</w:t>
+        <w:t xml:space="preserve"> </w:t>
+      </w:r>
+      <w:proofErr w:type="spellStart"/>
+      <w:r>
+        <w:t>submodel</w:t>
+      </w:r>
+      <w:proofErr w:type="spellEnd"/>
+      <w:r>
+        <w:t>="enzyme" port="</w:t>
       </w:r>
       <w:proofErr w:type="spellStart"/>
       <w:r>
@@ -10849,7 +12676,15 @@
       </w:r>
       <w:proofErr w:type="spellEnd"/>
       <w:r>
-        <w:t xml:space="preserve"> submodel="simple" port="</w:t>
+        <w:t xml:space="preserve"> </w:t>
+      </w:r>
+      <w:proofErr w:type="spellStart"/>
+      <w:r>
+        <w:t>submodel</w:t>
+      </w:r>
+      <w:proofErr w:type="spellEnd"/>
+      <w:r>
+        <w:t>="simple" port="</w:t>
       </w:r>
       <w:proofErr w:type="spellStart"/>
       <w:r>
@@ -10873,7 +12708,15 @@
       </w:r>
       <w:proofErr w:type="spellEnd"/>
       <w:r>
-        <w:t xml:space="preserve"> submodel="enzyme" port="</w:t>
+        <w:t xml:space="preserve"> </w:t>
+      </w:r>
+      <w:proofErr w:type="spellStart"/>
+      <w:r>
+        <w:t>submodel</w:t>
+      </w:r>
+      <w:proofErr w:type="spellEnd"/>
+      <w:r>
+        <w:t>="enzyme" port="</w:t>
       </w:r>
       <w:proofErr w:type="spellStart"/>
       <w:r>
@@ -10961,7 +12804,15 @@
       </w:r>
       <w:proofErr w:type="spellEnd"/>
       <w:r>
-        <w:t xml:space="preserve"> submodel="simple" port="</w:t>
+        <w:t xml:space="preserve"> </w:t>
+      </w:r>
+      <w:proofErr w:type="spellStart"/>
+      <w:r>
+        <w:t>submodel</w:t>
+      </w:r>
+      <w:proofErr w:type="spellEnd"/>
+      <w:r>
+        <w:t>="simple" port="</w:t>
       </w:r>
       <w:proofErr w:type="spellStart"/>
       <w:r>
@@ -10985,7 +12836,15 @@
       </w:r>
       <w:proofErr w:type="spellEnd"/>
       <w:r>
-        <w:t xml:space="preserve"> submodel="enzyme" port="</w:t>
+        <w:t xml:space="preserve"> </w:t>
+      </w:r>
+      <w:proofErr w:type="spellStart"/>
+      <w:r>
+        <w:t>submodel</w:t>
+      </w:r>
+      <w:proofErr w:type="spellEnd"/>
+      <w:r>
+        <w:t>="enzyme" port="</w:t>
       </w:r>
       <w:proofErr w:type="spellStart"/>
       <w:r>
@@ -11066,7 +12925,15 @@
       </w:r>
       <w:proofErr w:type="spellEnd"/>
       <w:r>
-        <w:t xml:space="preserve"> submodel="simple" deletion="</w:t>
+        <w:t xml:space="preserve"> </w:t>
+      </w:r>
+      <w:proofErr w:type="spellStart"/>
+      <w:r>
+        <w:t>submodel</w:t>
+      </w:r>
+      <w:proofErr w:type="spellEnd"/>
+      <w:r>
+        <w:t>="simple" deletion="</w:t>
       </w:r>
       <w:proofErr w:type="spellStart"/>
       <w:r>
@@ -11090,7 +12957,15 @@
       </w:r>
       <w:proofErr w:type="spellEnd"/>
       <w:r>
-        <w:t xml:space="preserve"> submodel="enzyme" port="</w:t>
+        <w:t xml:space="preserve"> </w:t>
+      </w:r>
+      <w:proofErr w:type="spellStart"/>
+      <w:r>
+        <w:t>submodel</w:t>
+      </w:r>
+      <w:proofErr w:type="spellEnd"/>
+      <w:r>
+        <w:t>="enzyme" port="</w:t>
       </w:r>
       <w:proofErr w:type="spellStart"/>
       <w:r>
@@ -11170,7 +13045,15 @@
       </w:r>
       <w:proofErr w:type="spellEnd"/>
       <w:r>
-        <w:t xml:space="preserve"> submodel="simple" deletion="</w:t>
+        <w:t xml:space="preserve"> </w:t>
+      </w:r>
+      <w:proofErr w:type="spellStart"/>
+      <w:r>
+        <w:t>submodel</w:t>
+      </w:r>
+      <w:proofErr w:type="spellEnd"/>
+      <w:r>
+        <w:t>="simple" deletion="</w:t>
       </w:r>
       <w:proofErr w:type="spellStart"/>
       <w:r>
@@ -11194,7 +13077,15 @@
       </w:r>
       <w:proofErr w:type="spellEnd"/>
       <w:r>
-        <w:t xml:space="preserve"> submodel="enzyme" port="</w:t>
+        <w:t xml:space="preserve"> </w:t>
+      </w:r>
+      <w:proofErr w:type="spellStart"/>
+      <w:r>
+        <w:t>submodel</w:t>
+      </w:r>
+      <w:proofErr w:type="spellEnd"/>
+      <w:r>
+        <w:t>="enzyme" port="</w:t>
       </w:r>
       <w:proofErr w:type="spellStart"/>
       <w:r>
@@ -11789,8 +13680,8 @@
     </w:p>
     <w:p/>
     <w:sectPr>
-      <w:headerReference w:type="even" r:id="rId18"/>
-      <w:headerReference w:type="default" r:id="rId19"/>
+      <w:headerReference w:type="even" r:id="rId21"/>
+      <w:headerReference w:type="default" r:id="rId22"/>
       <w:pgSz w:w="12240" w:h="15840"/>
       <w:pgMar w:top="1440" w:right="1440" w:bottom="1440" w:left="1440" w:header="720" w:footer="1440" w:gutter="0"/>
       <w:cols w:space="720"/>
@@ -12887,7 +14778,7 @@
           <w:rPr>
             <w:noProof/>
           </w:rPr>
-          <w:t>4</w:t>
+          <w:t>3</w:t>
         </w:r>
         <w:r>
           <w:rPr>
@@ -14553,6 +16444,29 @@
       <w:rFonts w:ascii="Palatino" w:eastAsia="ヒラギノ角ゴ Pro W3" w:hAnsi="Palatino" w:cs="Times New Roman"/>
       <w:color w:val="000000"/>
       <w:szCs w:val="20"/>
+    </w:rPr>
+  </w:style>
+  <w:style w:type="paragraph" w:styleId="Heading1">
+    <w:name w:val="heading 1"/>
+    <w:basedOn w:val="Normal"/>
+    <w:next w:val="Normal"/>
+    <w:link w:val="Heading1Char"/>
+    <w:uiPriority w:val="9"/>
+    <w:qFormat/>
+    <w:rsid w:val="00DD67E3"/>
+    <w:pPr>
+      <w:keepNext/>
+      <w:keepLines/>
+      <w:spacing w:before="480" w:after="0"/>
+      <w:outlineLvl w:val="0"/>
+    </w:pPr>
+    <w:rPr>
+      <w:rFonts w:asciiTheme="majorHAnsi" w:eastAsiaTheme="majorEastAsia" w:hAnsiTheme="majorHAnsi" w:cstheme="majorBidi"/>
+      <w:b/>
+      <w:bCs/>
+      <w:color w:val="365F91" w:themeColor="accent1" w:themeShade="BF"/>
+      <w:sz w:val="28"/>
+      <w:szCs w:val="28"/>
     </w:rPr>
   </w:style>
   <w:style w:type="paragraph" w:styleId="Heading2">
@@ -15156,6 +17070,21 @@
       <w:vertAlign w:val="superscript"/>
     </w:rPr>
   </w:style>
+  <w:style w:type="character" w:customStyle="1" w:styleId="Heading1Char">
+    <w:name w:val="Heading 1 Char"/>
+    <w:basedOn w:val="DefaultParagraphFont"/>
+    <w:link w:val="Heading1"/>
+    <w:uiPriority w:val="9"/>
+    <w:rsid w:val="00DD67E3"/>
+    <w:rPr>
+      <w:rFonts w:asciiTheme="majorHAnsi" w:eastAsiaTheme="majorEastAsia" w:hAnsiTheme="majorHAnsi" w:cstheme="majorBidi"/>
+      <w:b/>
+      <w:bCs/>
+      <w:color w:val="365F91" w:themeColor="accent1" w:themeShade="BF"/>
+      <w:sz w:val="28"/>
+      <w:szCs w:val="28"/>
+    </w:rPr>
+  </w:style>
 </w:styles>
 </file>
 
@@ -15326,6 +17255,29 @@
       <w:rFonts w:ascii="Palatino" w:eastAsia="ヒラギノ角ゴ Pro W3" w:hAnsi="Palatino" w:cs="Times New Roman"/>
       <w:color w:val="000000"/>
       <w:szCs w:val="20"/>
+    </w:rPr>
+  </w:style>
+  <w:style w:type="paragraph" w:styleId="Heading1">
+    <w:name w:val="heading 1"/>
+    <w:basedOn w:val="Normal"/>
+    <w:next w:val="Normal"/>
+    <w:link w:val="Heading1Char"/>
+    <w:uiPriority w:val="9"/>
+    <w:qFormat/>
+    <w:rsid w:val="00DD67E3"/>
+    <w:pPr>
+      <w:keepNext/>
+      <w:keepLines/>
+      <w:spacing w:before="480" w:after="0"/>
+      <w:outlineLvl w:val="0"/>
+    </w:pPr>
+    <w:rPr>
+      <w:rFonts w:asciiTheme="majorHAnsi" w:eastAsiaTheme="majorEastAsia" w:hAnsiTheme="majorHAnsi" w:cstheme="majorBidi"/>
+      <w:b/>
+      <w:bCs/>
+      <w:color w:val="365F91" w:themeColor="accent1" w:themeShade="BF"/>
+      <w:sz w:val="28"/>
+      <w:szCs w:val="28"/>
     </w:rPr>
   </w:style>
   <w:style w:type="paragraph" w:styleId="Heading2">
@@ -15929,6 +17881,21 @@
       <w:vertAlign w:val="superscript"/>
     </w:rPr>
   </w:style>
+  <w:style w:type="character" w:customStyle="1" w:styleId="Heading1Char">
+    <w:name w:val="Heading 1 Char"/>
+    <w:basedOn w:val="DefaultParagraphFont"/>
+    <w:link w:val="Heading1"/>
+    <w:uiPriority w:val="9"/>
+    <w:rsid w:val="00DD67E3"/>
+    <w:rPr>
+      <w:rFonts w:asciiTheme="majorHAnsi" w:eastAsiaTheme="majorEastAsia" w:hAnsiTheme="majorHAnsi" w:cstheme="majorBidi"/>
+      <w:b/>
+      <w:bCs/>
+      <w:color w:val="365F91" w:themeColor="accent1" w:themeShade="BF"/>
+      <w:sz w:val="28"/>
+      <w:szCs w:val="28"/>
+    </w:rPr>
+  </w:style>
 </w:styles>
 </file>
 
@@ -16222,7 +18189,7 @@
 </file>
 
 <file path=customXml/itemProps1.xml><?xml version="1.0" encoding="utf-8"?>
-<ds:datastoreItem xmlns:ds="http://schemas.openxmlformats.org/officeDocument/2006/customXml" ds:itemID="{74A64D27-C151-480C-A556-0E7F26A1FDC2}">
+<ds:datastoreItem xmlns:ds="http://schemas.openxmlformats.org/officeDocument/2006/customXml" ds:itemID="{658BADE1-8C11-49A7-A175-ED1970AEC117}">
   <ds:schemaRefs>
     <ds:schemaRef ds:uri="http://schemas.openxmlformats.org/officeDocument/2006/bibliography"/>
   </ds:schemaRefs>

</xml_diff>

<commit_message>
Fixed the figure and a bit of the text to include the new 'extentConversionFactor'.
</commit_message>
<xml_diff>
--- a/sbml-level-3/version-1/comp/Hierarchical Model Composition Proposal.docx
+++ b/sbml-level-3/version-1/comp/Hierarchical Model Composition Proposal.docx
@@ -1992,12 +1992,7 @@
     </w:p>
     <w:p>
       <w:r>
-        <w:t xml:space="preserve">To support a variety of composition scenarios, this package provides for optional black-box </w:t>
-      </w:r>
-      <w:bookmarkStart w:id="0" w:name="_GoBack"/>
-      <w:bookmarkEnd w:id="0"/>
-      <w:r>
-        <w:t xml:space="preserve">encapsulation by means of defined data communication interfaces (here called </w:t>
+        <w:t xml:space="preserve">To support a variety of composition scenarios, this package provides for optional black-box encapsulation by means of defined data communication interfaces (here called </w:t>
       </w:r>
       <w:r>
         <w:rPr>
@@ -2508,8 +2503,8 @@
         </w:rPr>
         <w:t>N-to-M</w:t>
       </w:r>
-      <w:bookmarkStart w:id="1" w:name="GoBack"/>
-      <w:bookmarkEnd w:id="1"/>
+      <w:bookmarkStart w:id="0" w:name="GoBack"/>
+      <w:bookmarkEnd w:id="0"/>
       <w:r>
         <w:t xml:space="preserve"> links, when a set of elements in one model are replaced as a group, conceptually, with one or more elements from a different model.</w:t>
       </w:r>
@@ -3737,10 +3732,10 @@
           <w:noProof/>
         </w:rPr>
         <w:drawing>
-          <wp:inline distT="0" distB="0" distL="0" distR="0" wp14:anchorId="342E09BE" wp14:editId="65387B8A">
-            <wp:extent cx="3926205" cy="3743325"/>
-            <wp:effectExtent l="0" t="0" r="0" b="9525"/>
-            <wp:docPr id="86" name="Picture 86"/>
+          <wp:inline distT="0" distB="0" distL="0" distR="0" wp14:anchorId="3A43670B">
+            <wp:extent cx="3926205" cy="3804285"/>
+            <wp:effectExtent l="0" t="0" r="0" b="5715"/>
+            <wp:docPr id="66" name="Picture 66"/>
             <wp:cNvGraphicFramePr>
               <a:graphicFrameLocks xmlns:a="http://schemas.openxmlformats.org/drawingml/2006/main" noChangeAspect="1"/>
             </wp:cNvGraphicFramePr>
@@ -3748,7 +3743,7 @@
               <a:graphicData uri="http://schemas.openxmlformats.org/drawingml/2006/picture">
                 <pic:pic xmlns:pic="http://schemas.openxmlformats.org/drawingml/2006/picture">
                   <pic:nvPicPr>
-                    <pic:cNvPr id="0" name="Picture 4"/>
+                    <pic:cNvPr id="0" name="Picture 2"/>
                     <pic:cNvPicPr>
                       <a:picLocks noChangeAspect="1" noChangeArrowheads="1"/>
                     </pic:cNvPicPr>
@@ -3769,7 +3764,7 @@
                   <pic:spPr bwMode="auto">
                     <a:xfrm>
                       <a:off x="0" y="0"/>
-                      <a:ext cx="3926205" cy="3743325"/>
+                      <a:ext cx="3926205" cy="3804285"/>
                     </a:xfrm>
                     <a:prstGeom prst="rect">
                       <a:avLst/>
@@ -3790,27 +3785,14 @@
       <w:r>
         <w:t xml:space="preserve">Figure </w:t>
       </w:r>
-      <w:r>
-        <w:fldChar w:fldCharType="begin"/>
-      </w:r>
-      <w:r>
-        <w:instrText xml:space="preserve"> SEQ Figure \* ARABIC </w:instrText>
-      </w:r>
-      <w:r>
-        <w:fldChar w:fldCharType="separate"/>
-      </w:r>
-      <w:r>
-        <w:rPr>
-          <w:noProof/>
-        </w:rPr>
-        <w:t>3</w:t>
-      </w:r>
-      <w:r>
-        <w:rPr>
-          <w:noProof/>
-        </w:rPr>
-        <w:fldChar w:fldCharType="end"/>
-      </w:r>
+      <w:fldSimple w:instr=" SEQ Figure \* ARABIC ">
+        <w:r>
+          <w:rPr>
+            <w:noProof/>
+          </w:rPr>
+          <w:t>3</w:t>
+        </w:r>
+      </w:fldSimple>
       <w:r>
         <w:t xml:space="preserve">:  Definition of </w:t>
       </w:r>
@@ -3844,7 +3826,13 @@
       </w:r>
       <w:proofErr w:type="spellEnd"/>
       <w:r>
-        <w:t xml:space="preserve">, and may contain any of five different conversion factor attributes plus a </w:t>
+        <w:t xml:space="preserve">, and may contain any of </w:t>
+      </w:r>
+      <w:r>
+        <w:t>six</w:t>
+      </w:r>
+      <w:r>
+        <w:t xml:space="preserve"> different conversion factor attributes plus a </w:t>
       </w:r>
       <w:proofErr w:type="spellStart"/>
       <w:r>
@@ -3936,7 +3924,15 @@
     </w:p>
     <w:p>
       <w:r>
-        <w:t xml:space="preserve">The five possible conversion factors must be references to Parameter objects in the parent model which describe how to convert </w:t>
+        <w:t xml:space="preserve">The </w:t>
+      </w:r>
+      <w:r>
+        <w:t>six</w:t>
+      </w:r>
+      <w:bookmarkStart w:id="1" w:name="_GoBack"/>
+      <w:bookmarkEnd w:id="1"/>
+      <w:r>
+        <w:t xml:space="preserve"> possible conversion factors must be references to Parameter objects in the parent model which describe how to convert </w:t>
       </w:r>
       <w:proofErr w:type="spellStart"/>
       <w:r>
@@ -4854,27 +4850,14 @@
       <w:r>
         <w:t xml:space="preserve">Figure </w:t>
       </w:r>
-      <w:r>
-        <w:fldChar w:fldCharType="begin"/>
-      </w:r>
-      <w:r>
-        <w:instrText xml:space="preserve"> SEQ Figure \* ARABIC </w:instrText>
-      </w:r>
-      <w:r>
-        <w:fldChar w:fldCharType="separate"/>
-      </w:r>
-      <w:r>
-        <w:rPr>
-          <w:noProof/>
-        </w:rPr>
-        <w:t>5</w:t>
-      </w:r>
-      <w:r>
-        <w:rPr>
-          <w:noProof/>
-        </w:rPr>
-        <w:fldChar w:fldCharType="end"/>
-      </w:r>
+      <w:fldSimple w:instr=" SEQ Figure \* ARABIC ">
+        <w:r>
+          <w:rPr>
+            <w:noProof/>
+          </w:rPr>
+          <w:t>5</w:t>
+        </w:r>
+      </w:fldSimple>
       <w:r>
         <w:t xml:space="preserve">:  Definition of the </w:t>
       </w:r>
@@ -5733,27 +5716,14 @@
       <w:r>
         <w:t xml:space="preserve">Table </w:t>
       </w:r>
-      <w:r>
-        <w:fldChar w:fldCharType="begin"/>
-      </w:r>
-      <w:r>
-        <w:instrText xml:space="preserve"> SEQ Table \* ARABIC </w:instrText>
-      </w:r>
-      <w:r>
-        <w:fldChar w:fldCharType="separate"/>
-      </w:r>
-      <w:r>
-        <w:rPr>
-          <w:noProof/>
-        </w:rPr>
-        <w:t>1</w:t>
-      </w:r>
-      <w:r>
-        <w:rPr>
-          <w:noProof/>
-        </w:rPr>
-        <w:fldChar w:fldCharType="end"/>
-      </w:r>
+      <w:fldSimple w:instr=" SEQ Table \* ARABIC ">
+        <w:r>
+          <w:rPr>
+            <w:noProof/>
+          </w:rPr>
+          <w:t>1</w:t>
+        </w:r>
+      </w:fldSimple>
       <w:r>
         <w:t>:  A list of all core SBML elements containing math elements, and which conversion factors (if any) are used for them.</w:t>
       </w:r>
@@ -14778,7 +14748,7 @@
           <w:rPr>
             <w:noProof/>
           </w:rPr>
-          <w:t>3</w:t>
+          <w:t>17</w:t>
         </w:r>
         <w:r>
           <w:rPr>
@@ -18189,7 +18159,7 @@
 </file>
 
 <file path=customXml/itemProps1.xml><?xml version="1.0" encoding="utf-8"?>
-<ds:datastoreItem xmlns:ds="http://schemas.openxmlformats.org/officeDocument/2006/customXml" ds:itemID="{658BADE1-8C11-49A7-A175-ED1970AEC117}">
+<ds:datastoreItem xmlns:ds="http://schemas.openxmlformats.org/officeDocument/2006/customXml" ds:itemID="{F9179A6D-02E2-4B82-B5F8-0CEF49421721}">
   <ds:schemaRefs>
     <ds:schemaRef ds:uri="http://schemas.openxmlformats.org/officeDocument/2006/bibliography"/>
   </ds:schemaRefs>

</xml_diff>

<commit_message>
A few more smallish changes:  namespace issues for the xml file; a few more Mike-induced text changes to the main document.
</commit_message>
<xml_diff>
--- a/sbml-level-3/version-1/comp/Hierarchical Model Composition Proposal.docx
+++ b/sbml-level-3/version-1/comp/Hierarchical Model Composition Proposal.docx
@@ -3430,6 +3430,11 @@
         <w:t>’, which was close, but implied that the model was not complete, and needed to be ‘filled in’ by the containing model.  While possible, this situation is not required, as for example in the case of model aggregation, when several complete working models are merged to form a larger whole.</w:t>
       </w:r>
     </w:p>
+    <w:p/>
+    <w:p>
+      <w:bookmarkStart w:id="1" w:name="_GoBack"/>
+      <w:bookmarkEnd w:id="1"/>
+    </w:p>
     <w:p>
       <w:pPr>
         <w:jc w:val="center"/>
@@ -3438,6 +3443,7 @@
         <w:rPr>
           <w:noProof/>
         </w:rPr>
+        <w:lastRenderedPageBreak/>
         <w:drawing>
           <wp:inline distT="0" distB="0" distL="0" distR="0" wp14:anchorId="51639B29">
             <wp:extent cx="3469005" cy="1627505"/>
@@ -3493,7 +3499,6 @@
         <w:rPr>
           <w:b/>
         </w:rPr>
-        <w:lastRenderedPageBreak/>
         <w:t xml:space="preserve">Figure </w:t>
       </w:r>
       <w:r>
@@ -3706,6 +3711,7 @@
     </w:p>
     <w:p>
       <w:r>
+        <w:lastRenderedPageBreak/>
         <w:t>The modifications allowed are of two types:  conversion factors, and deletions.  If the math of the referenced model must be changed in this context, this is handled through conversion factors.  Deletions are for when an element in the referenced model no longer makes sense in its new context:  a duplicated degradation rate of a species, for example, or even an annotation of a rate rule that no longer applies.</w:t>
       </w:r>
     </w:p>
@@ -3717,7 +3723,6 @@
         <w:rPr>
           <w:noProof/>
         </w:rPr>
-        <w:lastRenderedPageBreak/>
         <w:drawing>
           <wp:inline distT="0" distB="0" distL="0" distR="0" wp14:anchorId="3A43670B">
             <wp:extent cx="3926205" cy="3804285"/>
@@ -3950,6 +3955,7 @@
       </w:r>
       <w:proofErr w:type="spellStart"/>
       <w:r>
+        <w:lastRenderedPageBreak/>
         <w:t>ListOfModelDefinitions</w:t>
       </w:r>
       <w:proofErr w:type="spellEnd"/>
@@ -3967,7 +3973,6 @@
     </w:p>
     <w:p>
       <w:r>
-        <w:lastRenderedPageBreak/>
         <w:t xml:space="preserve">If a </w:t>
       </w:r>
       <w:proofErr w:type="spellStart"/>
@@ -5174,7 +5179,54 @@
       </w:r>
       <w:proofErr w:type="spellEnd"/>
       <w:r>
-        <w:t xml:space="preserve"> sets the optional ‘name’ property to one value and the replacing element sets it to a different value, the resulting SBML would not be considered valid.  The exceptions are the ‘id’, ‘</w:t>
+        <w:t xml:space="preserve"> sets the optional ‘name’ property to one value and the replacing element sets it to a different value, the resulting SBML would not be considered valid.  </w:t>
+      </w:r>
+      <w:r>
+        <w:t>Semantic equivalence is required here, not literal equivalence.  N</w:t>
+      </w:r>
+      <w:r>
+        <w:t>umerical values of any attributes such as ‘</w:t>
+      </w:r>
+      <w:proofErr w:type="spellStart"/>
+      <w:r>
+        <w:t>initialValue</w:t>
+      </w:r>
+      <w:proofErr w:type="spellEnd"/>
+      <w:r>
+        <w:t xml:space="preserve">’ must be equivalent to each other as dictated by any relevant conversion factors (see ‘Conversion Factors’, section 3.5).  </w:t>
+      </w:r>
+      <w:r>
+        <w:t xml:space="preserve">Similarly, </w:t>
+      </w:r>
+      <w:proofErr w:type="spellStart"/>
+      <w:proofErr w:type="gramStart"/>
+      <w:r>
+        <w:t>SIds</w:t>
+      </w:r>
+      <w:proofErr w:type="spellEnd"/>
+      <w:proofErr w:type="gramEnd"/>
+      <w:r>
+        <w:t xml:space="preserve"> (such as the ‘compartment’ attribute of a Species) should point to the same element, but should that element have been replaced in the containing model, </w:t>
+      </w:r>
+      <w:r>
+        <w:t xml:space="preserve">the literal </w:t>
+      </w:r>
+      <w:proofErr w:type="spellStart"/>
+      <w:r>
+        <w:t>SId</w:t>
+      </w:r>
+      <w:proofErr w:type="spellEnd"/>
+      <w:r>
+        <w:t xml:space="preserve"> will be different</w:t>
+      </w:r>
+      <w:r>
+        <w:t xml:space="preserve">.  </w:t>
+      </w:r>
+      <w:r>
+        <w:t>Finally, t</w:t>
+      </w:r>
+      <w:r>
+        <w:t>he ‘id’, ‘</w:t>
       </w:r>
       <w:proofErr w:type="spellStart"/>
       <w:r>
@@ -5201,23 +5253,27 @@
         <w:t xml:space="preserve"> case)</w:t>
       </w:r>
       <w:r>
-        <w:t>, and the numerical values of any attributes such as ‘</w:t>
-      </w:r>
-      <w:proofErr w:type="spellStart"/>
-      <w:r>
-        <w:t>initialValue</w:t>
-      </w:r>
-      <w:proofErr w:type="spellEnd"/>
-      <w:r>
-        <w:t>’—these values must be equivalent to each other as dictated by any relevant conversion factors (see ‘Conversion Factors’, section 3.5), but as a result, may not be the exact same value</w:t>
-      </w:r>
-      <w:r>
-        <w:t>.  If the ‘identical’ attribute is not set, the validator will warn if an attribute of the replaced element was defined that is not defined at all on the replacement element.  If the ‘identical’ attribute is set ‘false’, no validation errors or warnings will be produced from any comparison of the two elements.</w:t>
-      </w:r>
-    </w:p>
-    <w:p>
+        <w:t>,</w:t>
+      </w:r>
+      <w:r>
+        <w:t xml:space="preserve"> may </w:t>
+      </w:r>
+      <w:r>
+        <w:t>change without breaking identity</w:t>
+      </w:r>
+      <w:r>
+        <w:t xml:space="preserve">.  </w:t>
+      </w:r>
+      <w:r>
+        <w:t xml:space="preserve">If the ‘identical’ attribute is not set, the validator will warn if an attribute of the replaced element was defined that is not defined at all </w:t>
+      </w:r>
       <w:r>
         <w:lastRenderedPageBreak/>
+        <w:t>on the replacement element.  If the ‘identical’ attribute is set ‘false’, no validation errors or warnings will be produced from any comparison of the two elements.</w:t>
+      </w:r>
+    </w:p>
+    <w:p>
+      <w:r>
         <w:t xml:space="preserve">There is no restriction here that replaced elements must be of the same type as the replacing element.  The only restriction is that all old references to the replaced element will now point at the replacing element, so they must continue to make sense and produce valid SBML:  a Species that appeared in a Reaction would produce invalid SBML if replaced by a Parameter; if, however, that same Species never appeared in any reactions (or if those reactions were all Deleted), this would result in valid SBML and would be perfectly acceptable.  Similarly, a Parameter replaced by a Species will always produce valid SBML, as there are no places where a reference to a Parameter </w:t>
       </w:r>
       <w:proofErr w:type="spellStart"/>
@@ -5341,11 +5397,8 @@
     </w:p>
     <w:p>
       <w:r>
-        <w:t xml:space="preserve">This is the use of the six different optional conversion factors present on the Submodel class, and the single conversion factor present in the ReplacedElement class.  The conversion factor in </w:t>
-      </w:r>
-      <w:r>
         <w:lastRenderedPageBreak/>
-        <w:t>the ReplacedElement class is relatively straightforward (and overrides the Submodel conversion factors), so we will tackle that one first.</w:t>
+        <w:t>This is the use of the six different optional conversion factors present on the Submodel class, and the single conversion factor present in the ReplacedElement class.  The conversion factor in the ReplacedElement class is relatively straightforward (and overrides the Submodel conversion factors), so we will tackle that one first.</w:t>
       </w:r>
     </w:p>
     <w:p>
@@ -5505,11 +5558,11 @@
         <w:t>whether or not that element was replaced</w:t>
       </w:r>
       <w:r>
-        <w:t xml:space="preserve">, in the absence of an explicit conversion factor for that element.  Thus, all Compartments set ‘spatialDimension=1’ in the submodel must be converted according to the lengthConversionFactor, with all assignments to that compartment multiplied by the </w:t>
+        <w:t xml:space="preserve">, in the absence of an explicit conversion factor for that element.  Thus, all Compartments set </w:t>
       </w:r>
       <w:r>
         <w:lastRenderedPageBreak/>
-        <w:t xml:space="preserve">conversion factor, and that compartment’s </w:t>
+        <w:t xml:space="preserve">‘spatialDimension=1’ in the submodel must be converted according to the lengthConversionFactor, with all assignments to that compartment multiplied by the conversion factor, and that compartment’s </w:t>
       </w:r>
       <w:proofErr w:type="spellStart"/>
       <w:r>
@@ -5564,12 +5617,7 @@
         <w:t xml:space="preserve"> attributes for Model and on Species are undefined, the rate of change of species amounts over time is defined to be equal to the rate of extent of the reaction over time, arguably creating a default conversion of extent to amount of 1.  </w:t>
       </w:r>
       <w:r>
-        <w:t>Similarly, all conversion factors here effectively d</w:t>
-      </w:r>
-      <w:bookmarkStart w:id="1" w:name="_GoBack"/>
-      <w:bookmarkEnd w:id="1"/>
-      <w:r>
-        <w:t>efault to ‘1’ as well, so that if (for example) ‘substanceConversionFactor’ is defined but ‘</w:t>
+        <w:t>Similarly, all conversion factors here effectively default to ‘1’ as well, so that if (for example) ‘substanceConversionFactor’ is defined but ‘</w:t>
       </w:r>
       <w:proofErr w:type="spellStart"/>
       <w:r>
@@ -5627,12 +5675,15 @@
     </w:p>
     <w:p>
       <w:r>
-        <w:t>Species concentrations of species from compartments with undefined unit types will be converted according to the substanceConversionFactor alone, if no conversion factor is defined for its compartment.  An odd potential situation arises here in the case where the species’ compartment has been actually deleted instead of replaced, the replacement species being put into a new compartment in the containing model.  In this case, if the deleted compartment had its spatialDimensions set to 1, 2, or 3, the corresponding conversionFactor from the Submodel should be used.  In all other cases, no automatic conversionFactor is possible, and if one is needed, it must be set explicitly on the species’ replacement itself.</w:t>
-      </w:r>
-    </w:p>
-    <w:p>
+        <w:t xml:space="preserve">Species concentrations of species from compartments with undefined unit types will be converted according to the substanceConversionFactor alone, if no conversion factor is defined for its compartment.  An odd potential situation arises here in the case where the species’ compartment has been actually deleted instead of replaced, the replacement species being put into a new compartment in the containing model.  In this case, if the deleted compartment had its spatialDimensions set to 1, 2, or 3, the corresponding conversionFactor from the Submodel </w:t>
+      </w:r>
       <w:r>
         <w:lastRenderedPageBreak/>
+        <w:t>should be used.  In all other cases, no automatic conversionFactor is possible, and if one is needed, it must be set explicitly on the species’ replacement itself.</w:t>
+      </w:r>
+    </w:p>
+    <w:p>
+      <w:r>
         <w:t xml:space="preserve">Another complication is the situation where a species is set ‘hasOnlySubstanceUnits=true’ in the submodel, but is set ‘hasOnlySubstanceUnits=false’ in its replacement, or vice versa.  In this case, the species must be converted according to the actual value of its compartment.  If an explicit conversion factor is set, it is assumed that the modeler took this into consideration, and created an assignment rule (or similar) such that the conversion parameter would function appropriately.  If not, the automatic conversion must use the value for the compartment of the replacement species to convert the species values to amounts from concentrations, and back again.  </w:t>
       </w:r>
       <w:proofErr w:type="spellStart"/>
@@ -6070,6 +6121,7 @@
               <w:rPr>
                 <w:rFonts w:ascii="Calibri" w:eastAsia="Times New Roman" w:hAnsi="Calibri" w:cs="Calibri"/>
               </w:rPr>
+              <w:lastRenderedPageBreak/>
               <w:t>Compartment</w:t>
             </w:r>
           </w:p>
@@ -6136,7 +6188,6 @@
               <w:rPr>
                 <w:rFonts w:ascii="Calibri" w:eastAsia="Times New Roman" w:hAnsi="Calibri" w:cs="Calibri"/>
               </w:rPr>
-              <w:lastRenderedPageBreak/>
               <w:t>Compartment</w:t>
             </w:r>
           </w:p>
@@ -11817,7 +11868,15 @@
       </w:r>
       <w:proofErr w:type="spellEnd"/>
       <w:r>
-        <w:t>"&gt;</w:t>
+        <w:t xml:space="preserve">" </w:t>
+      </w:r>
+      <w:proofErr w:type="spellStart"/>
+      <w:r>
+        <w:t>xmlns</w:t>
+      </w:r>
+      <w:proofErr w:type="spellEnd"/>
+      <w:r>
+        <w:t>="http://www.sbml.org/sbml/level3/version1/comp/version1"&gt;</w:t>
       </w:r>
     </w:p>
     <w:p>
@@ -11843,7 +11902,15 @@
         <w:pStyle w:val="text"/>
       </w:pPr>
       <w:r>
-        <w:t xml:space="preserve">       &lt;submodel id="simple"&gt;</w:t>
+        <w:t xml:space="preserve">       &lt;</w:t>
+      </w:r>
+      <w:proofErr w:type="spellStart"/>
+      <w:r>
+        <w:t>submodel</w:t>
+      </w:r>
+      <w:proofErr w:type="spellEnd"/>
+      <w:r>
+        <w:t xml:space="preserve"> id="simple"&gt;</w:t>
       </w:r>
     </w:p>
     <w:p>
@@ -11917,15 +11984,31 @@
         <w:pStyle w:val="text"/>
       </w:pPr>
       <w:r>
-        <w:t xml:space="preserve">       &lt;/submodel&gt;</w:t>
-      </w:r>
-    </w:p>
-    <w:p>
-      <w:pPr>
-        <w:pStyle w:val="text"/>
-      </w:pPr>
-      <w:r>
-        <w:t xml:space="preserve">       &lt;submodel id="enzyme"&gt;</w:t>
+        <w:t xml:space="preserve">       &lt;/</w:t>
+      </w:r>
+      <w:proofErr w:type="spellStart"/>
+      <w:r>
+        <w:t>submodel</w:t>
+      </w:r>
+      <w:proofErr w:type="spellEnd"/>
+      <w:r>
+        <w:t>&gt;</w:t>
+      </w:r>
+    </w:p>
+    <w:p>
+      <w:pPr>
+        <w:pStyle w:val="text"/>
+      </w:pPr>
+      <w:r>
+        <w:t xml:space="preserve">       &lt;</w:t>
+      </w:r>
+      <w:proofErr w:type="spellStart"/>
+      <w:r>
+        <w:t>submodel</w:t>
+      </w:r>
+      <w:proofErr w:type="spellEnd"/>
+      <w:r>
+        <w:t xml:space="preserve"> id="enzyme"&gt;</w:t>
       </w:r>
     </w:p>
     <w:p>
@@ -11949,7 +12032,15 @@
         <w:pStyle w:val="text"/>
       </w:pPr>
       <w:r>
-        <w:t xml:space="preserve">       &lt;/submodel&gt;</w:t>
+        <w:t xml:space="preserve">       &lt;/</w:t>
+      </w:r>
+      <w:proofErr w:type="spellStart"/>
+      <w:r>
+        <w:t>submodel</w:t>
+      </w:r>
+      <w:proofErr w:type="spellEnd"/>
+      <w:r>
+        <w:t>&gt;</w:t>
       </w:r>
     </w:p>
     <w:p>
@@ -12433,7 +12524,15 @@
         <w:pStyle w:val="text"/>
       </w:pPr>
       <w:r>
-        <w:t xml:space="preserve">      &lt;compartment id="comp" size="1" constant="true" spatialDimensions="3"&gt;</w:t>
+        <w:t xml:space="preserve">      &lt;compartment id="comp" size="1" constant="true" </w:t>
+      </w:r>
+      <w:proofErr w:type="spellStart"/>
+      <w:r>
+        <w:t>spatialDimensions</w:t>
+      </w:r>
+      <w:proofErr w:type="spellEnd"/>
+      <w:r>
+        <w:t>="3"&gt;</w:t>
       </w:r>
     </w:p>
     <w:p>
@@ -13486,6 +13585,66 @@
       <w:proofErr w:type="spellEnd"/>
       <w:r>
         <w:t xml:space="preserve"> IDs in some way, perhaps by keeping a map of old ID to new IDs.</w:t>
+      </w:r>
+      <w:r>
+        <w:t xml:space="preserve">  </w:t>
+      </w:r>
+      <w:r>
+        <w:t>R</w:t>
+      </w:r>
+      <w:r>
+        <w:t>enam</w:t>
+      </w:r>
+      <w:r>
+        <w:t xml:space="preserve">e in the order: </w:t>
+      </w:r>
+      <w:r>
+        <w:t xml:space="preserve">Compartments </w:t>
+      </w:r>
+      <w:r>
+        <w:sym w:font="Symbol" w:char="F0AE"/>
+      </w:r>
+      <w:r>
+        <w:t xml:space="preserve"> Species </w:t>
+      </w:r>
+      <w:r>
+        <w:sym w:font="Symbol" w:char="F0AE"/>
+      </w:r>
+      <w:r>
+        <w:t xml:space="preserve"> Function Definitions </w:t>
+      </w:r>
+      <w:r>
+        <w:sym w:font="Symbol" w:char="F0AE"/>
+      </w:r>
+      <w:r>
+        <w:t xml:space="preserve"> Rules </w:t>
+      </w:r>
+      <w:r>
+        <w:sym w:font="Symbol" w:char="F0AE"/>
+      </w:r>
+      <w:r>
+        <w:t xml:space="preserve"> Events </w:t>
+      </w:r>
+      <w:r>
+        <w:sym w:font="Symbol" w:char="F0AE"/>
+      </w:r>
+      <w:r>
+        <w:t xml:space="preserve"> Units </w:t>
+      </w:r>
+      <w:r>
+        <w:sym w:font="Symbol" w:char="F0AE"/>
+      </w:r>
+      <w:r>
+        <w:t xml:space="preserve"> Reactions </w:t>
+      </w:r>
+      <w:r>
+        <w:sym w:font="Symbol" w:char="F0AE"/>
+      </w:r>
+      <w:r>
+        <w:t xml:space="preserve"> Parameters</w:t>
+      </w:r>
+      <w:r>
+        <w:t>.</w:t>
       </w:r>
     </w:p>
     <w:p>
@@ -14729,7 +14888,7 @@
           <w:rPr>
             <w:noProof/>
           </w:rPr>
-          <w:t>21</w:t>
+          <w:t>31</w:t>
         </w:r>
         <w:r>
           <w:rPr>
@@ -18140,7 +18299,7 @@
 </file>
 
 <file path=customXml/itemProps1.xml><?xml version="1.0" encoding="utf-8"?>
-<ds:datastoreItem xmlns:ds="http://schemas.openxmlformats.org/officeDocument/2006/customXml" ds:itemID="{AB122DBE-09DD-4365-A301-55580F5C0F84}">
+<ds:datastoreItem xmlns:ds="http://schemas.openxmlformats.org/officeDocument/2006/customXml" ds:itemID="{093FA75A-6043-4434-8381-9C770B5C63FA}">
   <ds:schemaRefs>
     <ds:schemaRef ds:uri="http://schemas.openxmlformats.org/officeDocument/2006/bibliography"/>
   </ds:schemaRefs>

</xml_diff>

<commit_message>
Spacing change, and update to table a la implicit math name.
</commit_message>
<xml_diff>
--- a/sbml-level-3/version-1/comp/Hierarchical Model Composition Proposal.docx
+++ b/sbml-level-3/version-1/comp/Hierarchical Model Composition Proposal.docx
@@ -3592,7 +3592,7 @@
           <w:noProof/>
         </w:rPr>
         <w:drawing>
-          <wp:inline distT="0" distB="0" distL="0" distR="0" wp14:anchorId="3AD573F6">
+          <wp:inline distT="0" distB="0" distL="0" distR="0" wp14:anchorId="22D74539" wp14:editId="378761EA">
             <wp:extent cx="2286000" cy="1676400"/>
             <wp:effectExtent l="0" t="0" r="0" b="0"/>
             <wp:docPr id="22" name="Picture 22"/>
@@ -3724,7 +3724,7 @@
           <w:noProof/>
         </w:rPr>
         <w:drawing>
-          <wp:inline distT="0" distB="0" distL="0" distR="0" wp14:anchorId="3A43670B">
+          <wp:inline distT="0" distB="0" distL="0" distR="0" wp14:anchorId="5FC42F6A" wp14:editId="045BD472">
             <wp:extent cx="3926205" cy="3804285"/>
             <wp:effectExtent l="0" t="0" r="0" b="5715"/>
             <wp:docPr id="66" name="Picture 66"/>
@@ -4116,7 +4116,7 @@
         </w:rPr>
         <w:lastRenderedPageBreak/>
         <w:drawing>
-          <wp:inline distT="0" distB="0" distL="0" distR="0" wp14:anchorId="42E83BD8" wp14:editId="624C97B9">
+          <wp:inline distT="0" distB="0" distL="0" distR="0" wp14:anchorId="51F1D235" wp14:editId="451A2F51">
             <wp:extent cx="3926205" cy="1792605"/>
             <wp:effectExtent l="0" t="0" r="0" b="0"/>
             <wp:docPr id="19" name="Picture 19"/>
@@ -4723,7 +4723,7 @@
         </w:rPr>
         <w:lastRenderedPageBreak/>
         <w:drawing>
-          <wp:inline distT="0" distB="0" distL="0" distR="0" wp14:anchorId="2F656E46" wp14:editId="614433A4">
+          <wp:inline distT="0" distB="0" distL="0" distR="0" wp14:anchorId="18961E21" wp14:editId="520E9A73">
             <wp:extent cx="2969260" cy="2109470"/>
             <wp:effectExtent l="0" t="0" r="2540" b="5080"/>
             <wp:docPr id="24" name="Picture 24"/>
@@ -14888,7 +14888,7 @@
           <w:rPr>
             <w:noProof/>
           </w:rPr>
-          <w:t>31</w:t>
+          <w:t>14</w:t>
         </w:r>
         <w:r>
           <w:rPr>
@@ -18299,7 +18299,7 @@
 </file>
 
 <file path=customXml/itemProps1.xml><?xml version="1.0" encoding="utf-8"?>
-<ds:datastoreItem xmlns:ds="http://schemas.openxmlformats.org/officeDocument/2006/customXml" ds:itemID="{093FA75A-6043-4434-8381-9C770B5C63FA}">
+<ds:datastoreItem xmlns:ds="http://schemas.openxmlformats.org/officeDocument/2006/customXml" ds:itemID="{C4B94B6B-9603-497E-9AC2-2BFBA92DEAFA}">
   <ds:schemaRefs>
     <ds:schemaRef ds:uri="http://schemas.openxmlformats.org/officeDocument/2006/bibliography"/>
   </ds:schemaRefs>

</xml_diff>

<commit_message>
Updated the SBML figure to show both Model objects.
</commit_message>
<xml_diff>
--- a/sbml-level-3/version-1/comp/Hierarchical Model Composition Proposal.docx
+++ b/sbml-level-3/version-1/comp/Hierarchical Model Composition Proposal.docx
@@ -2160,15 +2160,13 @@
       </w:r>
       <w:proofErr w:type="spellEnd"/>
       <w:r>
-        <w:t xml:space="preserve"> present a “classic view” of modularity, where models are packaged as black boxes with interfaces.  One of their design goals is to support the substitution of one module for another with the same </w:t>
-      </w:r>
-      <w:proofErr w:type="spellStart"/>
-      <w:r>
-        <w:t>defind</w:t>
-      </w:r>
-      <w:proofErr w:type="spellEnd"/>
-      <w:r>
-        <w:t xml:space="preserve"> interface, thereby supporting the simplification or elaboration of models as needed.  Their proposal emphasizes the reuse of models and with the possibility of developing libraries of models.</w:t>
+        <w:t xml:space="preserve"> present a “classic view” of modularity, where models are packaged as black boxes with interfaces.  One of their design goals is to support the substitution of one module for another with the same defin</w:t>
+      </w:r>
+      <w:r>
+        <w:t>e</w:t>
+      </w:r>
+      <w:r>
+        <w:t>d interface, thereby supporting the simplification or elaboration of models as needed.  Their proposal emphasizes the reuse of models and with the possibility of developing libraries of models.</w:t>
       </w:r>
     </w:p>
     <w:p>
@@ -2257,15 +2255,13 @@
     </w:p>
     <w:p>
       <w:r>
-        <w:t xml:space="preserve">Model composition did not make it into SBML Level 2 when that specification was released in June of 2003, because the changes between SBML Level 1 and Level 2 were already substantial enough that </w:t>
-      </w:r>
-      <w:proofErr w:type="spellStart"/>
-      <w:r>
-        <w:t>sofware</w:t>
-      </w:r>
-      <w:proofErr w:type="spellEnd"/>
-      <w:r>
-        <w:t xml:space="preserve"> developers at the time expressed a desire to delay the introduction of composition to a later revision of SBML.  Andrew Finney (now the co-chair of the Model Composition SIG) presented yet another proposal</w:t>
+        <w:t>Model composition did not make it into SBML Level 2 when that specification was released in June of 2003, because the changes between SBML Level 1 and Level 2 were already substantial enough that sof</w:t>
+      </w:r>
+      <w:r>
+        <w:t>t</w:t>
+      </w:r>
+      <w:r>
+        <w:t>ware developers at the time expressed a desire to delay the introduction of composition to a later revision of SBML.  Andrew Finney (now the co-chair of the Model Composition SIG) presented yet another proposal</w:t>
       </w:r>
       <w:r>
         <w:rPr>
@@ -3431,10 +3427,7 @@
       </w:r>
     </w:p>
     <w:p/>
-    <w:p>
-      <w:bookmarkStart w:id="1" w:name="_GoBack"/>
-      <w:bookmarkEnd w:id="1"/>
-    </w:p>
+    <w:p/>
     <w:p>
       <w:pPr>
         <w:jc w:val="center"/>
@@ -3445,10 +3438,10 @@
         </w:rPr>
         <w:lastRenderedPageBreak/>
         <w:drawing>
-          <wp:inline distT="0" distB="0" distL="0" distR="0" wp14:anchorId="51639B29">
-            <wp:extent cx="3469005" cy="1627505"/>
-            <wp:effectExtent l="0" t="0" r="0" b="0"/>
-            <wp:docPr id="20" name="Picture 20"/>
+          <wp:inline distT="0" distB="0" distL="0" distR="0" wp14:anchorId="48E5FD94">
+            <wp:extent cx="3487420" cy="2127885"/>
+            <wp:effectExtent l="0" t="0" r="0" b="5715"/>
+            <wp:docPr id="27" name="Picture 27"/>
             <wp:cNvGraphicFramePr>
               <a:graphicFrameLocks xmlns:a="http://schemas.openxmlformats.org/drawingml/2006/main" noChangeAspect="1"/>
             </wp:cNvGraphicFramePr>
@@ -3477,7 +3470,7 @@
                   <pic:spPr bwMode="auto">
                     <a:xfrm>
                       <a:off x="0" y="0"/>
-                      <a:ext cx="3469005" cy="1627505"/>
+                      <a:ext cx="3487420" cy="2127885"/>
                     </a:xfrm>
                     <a:prstGeom prst="rect">
                       <a:avLst/>
@@ -3581,8 +3574,6 @@
         <w:t xml:space="preserve"> which, in turn, contain the Submodel objects which will instantiate model definitions inside the containing model.</w:t>
       </w:r>
     </w:p>
-    <w:p/>
-    <w:p/>
     <w:p>
       <w:pPr>
         <w:jc w:val="center"/>
@@ -5182,10 +5173,7 @@
         <w:t xml:space="preserve"> sets the optional ‘name’ property to one value and the replacing element sets it to a different value, the resulting SBML would not be considered valid.  </w:t>
       </w:r>
       <w:r>
-        <w:t>Semantic equivalence is required here, not literal equivalence.  N</w:t>
-      </w:r>
-      <w:r>
-        <w:t>umerical values of any attributes such as ‘</w:t>
+        <w:t>Semantic equivalence is required here, not literal equivalence.  Numerical values of any attributes such as ‘</w:t>
       </w:r>
       <w:proofErr w:type="spellStart"/>
       <w:r>
@@ -5193,10 +5181,7 @@
       </w:r>
       <w:proofErr w:type="spellEnd"/>
       <w:r>
-        <w:t xml:space="preserve">’ must be equivalent to each other as dictated by any relevant conversion factors (see ‘Conversion Factors’, section 3.5).  </w:t>
-      </w:r>
-      <w:r>
-        <w:t xml:space="preserve">Similarly, </w:t>
+        <w:t xml:space="preserve">’ must be equivalent to each other as dictated by any relevant conversion factors (see ‘Conversion Factors’, section 3.5).  Similarly, </w:t>
       </w:r>
       <w:proofErr w:type="spellStart"/>
       <w:proofErr w:type="gramStart"/>
@@ -5562,7 +5547,12 @@
       </w:r>
       <w:r>
         <w:lastRenderedPageBreak/>
-        <w:t xml:space="preserve">‘spatialDimension=1’ in the submodel must be converted according to the lengthConversionFactor, with all assignments to that compartment multiplied by the conversion factor, and that compartment’s </w:t>
+        <w:t>‘spatialDimension=</w:t>
+      </w:r>
+      <w:bookmarkStart w:id="1" w:name="_GoBack"/>
+      <w:bookmarkEnd w:id="1"/>
+      <w:r>
+        <w:t xml:space="preserve">1’ in the submodel must be converted according to the lengthConversionFactor, with all assignments to that compartment multiplied by the conversion factor, and that compartment’s </w:t>
       </w:r>
       <w:proofErr w:type="spellStart"/>
       <w:r>
@@ -13596,10 +13586,7 @@
         <w:t>enam</w:t>
       </w:r>
       <w:r>
-        <w:t xml:space="preserve">e in the order: </w:t>
-      </w:r>
-      <w:r>
-        <w:t xml:space="preserve">Compartments </w:t>
+        <w:t xml:space="preserve">e in the order: Compartments </w:t>
       </w:r>
       <w:r>
         <w:sym w:font="Symbol" w:char="F0AE"/>
@@ -13641,10 +13628,7 @@
         <w:sym w:font="Symbol" w:char="F0AE"/>
       </w:r>
       <w:r>
-        <w:t xml:space="preserve"> Parameters</w:t>
-      </w:r>
-      <w:r>
-        <w:t>.</w:t>
+        <w:t xml:space="preserve"> Parameters.</w:t>
       </w:r>
     </w:p>
     <w:p>
@@ -14888,7 +14872,7 @@
           <w:rPr>
             <w:noProof/>
           </w:rPr>
-          <w:t>14</w:t>
+          <w:t>21</w:t>
         </w:r>
         <w:r>
           <w:rPr>
@@ -18299,7 +18283,7 @@
 </file>
 
 <file path=customXml/itemProps1.xml><?xml version="1.0" encoding="utf-8"?>
-<ds:datastoreItem xmlns:ds="http://schemas.openxmlformats.org/officeDocument/2006/customXml" ds:itemID="{C4B94B6B-9603-497E-9AC2-2BFBA92DEAFA}">
+<ds:datastoreItem xmlns:ds="http://schemas.openxmlformats.org/officeDocument/2006/customXml" ds:itemID="{D09A50DE-E898-4336-918D-A428F9C32CF6}">
   <ds:schemaRefs>
     <ds:schemaRef ds:uri="http://schemas.openxmlformats.org/officeDocument/2006/bibliography"/>
   </ds:schemaRefs>

</xml_diff>

<commit_message>
Sheesh; hadn't hit 'save' in Word.
</commit_message>
<xml_diff>
--- a/sbml-level-3/version-1/comp/Hierarchical Model Composition Proposal.docx
+++ b/sbml-level-3/version-1/comp/Hierarchical Model Composition Proposal.docx
@@ -13,6 +13,8 @@
           <w:sz w:val="22"/>
         </w:rPr>
       </w:pPr>
+      <w:bookmarkStart w:id="0" w:name="_GoBack"/>
+      <w:bookmarkEnd w:id="0"/>
       <w:r>
         <w:rPr>
           <w:rFonts w:ascii="Arial" w:hAnsi="Arial"/>
@@ -1850,14 +1852,30 @@
       <w:r>
         <w:t xml:space="preserve">Figure </w:t>
       </w:r>
-      <w:fldSimple w:instr=" SEQ Figure \* ARABIC ">
-        <w:r>
-          <w:rPr>
-            <w:noProof/>
-          </w:rPr>
-          <w:t>1</w:t>
-        </w:r>
-      </w:fldSimple>
+      <w:r>
+        <w:fldChar w:fldCharType="begin"/>
+      </w:r>
+      <w:r>
+        <w:instrText xml:space="preserve"> SEQ Figure</w:instrText>
+      </w:r>
+      <w:r>
+        <w:instrText xml:space="preserve"> \* ARABIC </w:instrText>
+      </w:r>
+      <w:r>
+        <w:fldChar w:fldCharType="separate"/>
+      </w:r>
+      <w:r>
+        <w:rPr>
+          <w:noProof/>
+        </w:rPr>
+        <w:t>1</w:t>
+      </w:r>
+      <w:r>
+        <w:rPr>
+          <w:noProof/>
+        </w:rPr>
+        <w:fldChar w:fldCharType="end"/>
+      </w:r>
       <w:r>
         <w:t xml:space="preserve">: </w:t>
       </w:r>
@@ -2579,8 +2597,8 @@
         </w:rPr>
         <w:t>N-to-M</w:t>
       </w:r>
-      <w:bookmarkStart w:id="0" w:name="GoBack"/>
-      <w:bookmarkEnd w:id="0"/>
+      <w:bookmarkStart w:id="1" w:name="GoBack"/>
+      <w:bookmarkEnd w:id="1"/>
       <w:r>
         <w:t xml:space="preserve"> links, when a set of elements in one model are replaced as a group, conceptually, with one or more elements from a different model.</w:t>
       </w:r>
@@ -4042,8 +4060,6 @@
           </wp:inline>
         </w:drawing>
       </w:r>
-      <w:bookmarkStart w:id="1" w:name="_GoBack"/>
-      <w:bookmarkEnd w:id="1"/>
     </w:p>
     <w:p>
       <w:pPr>
@@ -4052,14 +4068,27 @@
       <w:r>
         <w:t xml:space="preserve">Figure </w:t>
       </w:r>
-      <w:fldSimple w:instr=" SEQ Figure \* ARABIC ">
-        <w:r>
-          <w:rPr>
-            <w:noProof/>
-          </w:rPr>
-          <w:t>4</w:t>
-        </w:r>
-      </w:fldSimple>
+      <w:r>
+        <w:fldChar w:fldCharType="begin"/>
+      </w:r>
+      <w:r>
+        <w:instrText xml:space="preserve"> SEQ Figure \* ARABIC </w:instrText>
+      </w:r>
+      <w:r>
+        <w:fldChar w:fldCharType="separate"/>
+      </w:r>
+      <w:r>
+        <w:rPr>
+          <w:noProof/>
+        </w:rPr>
+        <w:t>4</w:t>
+      </w:r>
+      <w:r>
+        <w:rPr>
+          <w:noProof/>
+        </w:rPr>
+        <w:fldChar w:fldCharType="end"/>
+      </w:r>
       <w:r>
         <w:t xml:space="preserve">:  Definition of </w:t>
       </w:r>
@@ -5505,14 +5534,27 @@
       <w:r>
         <w:t xml:space="preserve">Figure </w:t>
       </w:r>
-      <w:fldSimple w:instr=" SEQ Figure \* ARABIC ">
-        <w:r>
-          <w:rPr>
-            <w:noProof/>
-          </w:rPr>
-          <w:t>6</w:t>
-        </w:r>
-      </w:fldSimple>
+      <w:r>
+        <w:fldChar w:fldCharType="begin"/>
+      </w:r>
+      <w:r>
+        <w:instrText xml:space="preserve"> SEQ Figure \* ARABIC </w:instrText>
+      </w:r>
+      <w:r>
+        <w:fldChar w:fldCharType="separate"/>
+      </w:r>
+      <w:r>
+        <w:rPr>
+          <w:noProof/>
+        </w:rPr>
+        <w:t>6</w:t>
+      </w:r>
+      <w:r>
+        <w:rPr>
+          <w:noProof/>
+        </w:rPr>
+        <w:fldChar w:fldCharType="end"/>
+      </w:r>
       <w:r>
         <w:t xml:space="preserve">:  Definition of the </w:t>
       </w:r>
@@ -7034,14 +7076,27 @@
       <w:r>
         <w:t xml:space="preserve">Table </w:t>
       </w:r>
-      <w:fldSimple w:instr=" SEQ Table \* ARABIC ">
-        <w:r>
-          <w:rPr>
-            <w:noProof/>
-          </w:rPr>
-          <w:t>1</w:t>
-        </w:r>
-      </w:fldSimple>
+      <w:r>
+        <w:fldChar w:fldCharType="begin"/>
+      </w:r>
+      <w:r>
+        <w:instrText xml:space="preserve"> SEQ Table \* ARABIC </w:instrText>
+      </w:r>
+      <w:r>
+        <w:fldChar w:fldCharType="separate"/>
+      </w:r>
+      <w:r>
+        <w:rPr>
+          <w:noProof/>
+        </w:rPr>
+        <w:t>1</w:t>
+      </w:r>
+      <w:r>
+        <w:rPr>
+          <w:noProof/>
+        </w:rPr>
+        <w:fldChar w:fldCharType="end"/>
+      </w:r>
       <w:r>
         <w:t>:  A list of all core SBML elements containing math elements, and which conversion factors (if any) are used for them.</w:t>
       </w:r>
@@ -16683,7 +16738,7 @@
           <w:rPr>
             <w:noProof/>
           </w:rPr>
-          <w:t>24</w:t>
+          <w:t>1</w:t>
         </w:r>
         <w:r>
           <w:rPr>
@@ -20094,7 +20149,7 @@
 </file>
 
 <file path=customXml/itemProps1.xml><?xml version="1.0" encoding="utf-8"?>
-<ds:datastoreItem xmlns:ds="http://schemas.openxmlformats.org/officeDocument/2006/customXml" ds:itemID="{38DC9F0C-8484-4916-96CD-22E941E52507}">
+<ds:datastoreItem xmlns:ds="http://schemas.openxmlformats.org/officeDocument/2006/customXml" ds:itemID="{44E5DC6F-81A9-4766-8390-76C8411848D9}">
   <ds:schemaRefs>
     <ds:schemaRef ds:uri="http://schemas.openxmlformats.org/officeDocument/2006/bibliography"/>
   </ds:schemaRefs>

</xml_diff>

<commit_message>
Small updates to the spec to indicate what we're thinking of changing, or at least where the issues are.
</commit_message>
<xml_diff>
--- a/sbml-level-3/version-1/comp/Hierarchical Model Composition Proposal.docx
+++ b/sbml-level-3/version-1/comp/Hierarchical Model Composition Proposal.docx
@@ -13,8 +13,6 @@
           <w:sz w:val="22"/>
         </w:rPr>
       </w:pPr>
-      <w:bookmarkStart w:id="0" w:name="_GoBack"/>
-      <w:bookmarkEnd w:id="0"/>
       <w:r>
         <w:rPr>
           <w:rFonts w:ascii="Arial" w:hAnsi="Arial"/>
@@ -1852,30 +1850,14 @@
       <w:r>
         <w:t xml:space="preserve">Figure </w:t>
       </w:r>
-      <w:r>
-        <w:fldChar w:fldCharType="begin"/>
-      </w:r>
-      <w:r>
-        <w:instrText xml:space="preserve"> SEQ Figure</w:instrText>
-      </w:r>
-      <w:r>
-        <w:instrText xml:space="preserve"> \* ARABIC </w:instrText>
-      </w:r>
-      <w:r>
-        <w:fldChar w:fldCharType="separate"/>
-      </w:r>
-      <w:r>
-        <w:rPr>
-          <w:noProof/>
-        </w:rPr>
-        <w:t>1</w:t>
-      </w:r>
-      <w:r>
-        <w:rPr>
-          <w:noProof/>
-        </w:rPr>
-        <w:fldChar w:fldCharType="end"/>
-      </w:r>
+      <w:fldSimple w:instr=" SEQ Figure \* ARABIC ">
+        <w:r>
+          <w:rPr>
+            <w:noProof/>
+          </w:rPr>
+          <w:t>1</w:t>
+        </w:r>
+      </w:fldSimple>
       <w:r>
         <w:t xml:space="preserve">: </w:t>
       </w:r>
@@ -2597,8 +2579,8 @@
         </w:rPr>
         <w:t>N-to-M</w:t>
       </w:r>
-      <w:bookmarkStart w:id="1" w:name="GoBack"/>
-      <w:bookmarkEnd w:id="1"/>
+      <w:bookmarkStart w:id="0" w:name="GoBack"/>
+      <w:bookmarkEnd w:id="0"/>
       <w:r>
         <w:t xml:space="preserve"> links, when a set of elements in one model are replaced as a group, conceptually, with one or more elements from a different model.</w:t>
       </w:r>
@@ -4068,27 +4050,14 @@
       <w:r>
         <w:t xml:space="preserve">Figure </w:t>
       </w:r>
-      <w:r>
-        <w:fldChar w:fldCharType="begin"/>
-      </w:r>
-      <w:r>
-        <w:instrText xml:space="preserve"> SEQ Figure \* ARABIC </w:instrText>
-      </w:r>
-      <w:r>
-        <w:fldChar w:fldCharType="separate"/>
-      </w:r>
-      <w:r>
-        <w:rPr>
-          <w:noProof/>
-        </w:rPr>
-        <w:t>4</w:t>
-      </w:r>
-      <w:r>
-        <w:rPr>
-          <w:noProof/>
-        </w:rPr>
-        <w:fldChar w:fldCharType="end"/>
-      </w:r>
+      <w:fldSimple w:instr=" SEQ Figure \* ARABIC ">
+        <w:r>
+          <w:rPr>
+            <w:noProof/>
+          </w:rPr>
+          <w:t>4</w:t>
+        </w:r>
+      </w:fldSimple>
       <w:r>
         <w:t xml:space="preserve">:  Definition of </w:t>
       </w:r>
@@ -4382,6 +4351,94 @@
       <w:proofErr w:type="spellEnd"/>
       <w:r>
         <w:t xml:space="preserve"> imported from the same or from other external files.  This chain should, of course, be followed, with the same caveat that no loops are allowed, whether internally or across files.</w:t>
+      </w:r>
+    </w:p>
+    <w:p>
+      <w:pPr>
+        <w:rPr>
+          <w:i/>
+          <w:color w:val="FF0000"/>
+        </w:rPr>
+      </w:pPr>
+      <w:r>
+        <w:rPr>
+          <w:i/>
+          <w:color w:val="FF0000"/>
+        </w:rPr>
+        <w:t xml:space="preserve">[Note:  This is the most natural place to change this spec to use </w:t>
+      </w:r>
+      <w:proofErr w:type="spellStart"/>
+      <w:r>
+        <w:rPr>
+          <w:i/>
+          <w:color w:val="FF0000"/>
+        </w:rPr>
+        <w:t>xinclude</w:t>
+      </w:r>
+      <w:proofErr w:type="spellEnd"/>
+      <w:r>
+        <w:rPr>
+          <w:i/>
+          <w:color w:val="FF0000"/>
+        </w:rPr>
+        <w:t xml:space="preserve"> instead of </w:t>
+      </w:r>
+      <w:proofErr w:type="spellStart"/>
+      <w:r>
+        <w:rPr>
+          <w:i/>
+          <w:color w:val="FF0000"/>
+        </w:rPr>
+        <w:t>xlink</w:t>
+      </w:r>
+      <w:proofErr w:type="gramStart"/>
+      <w:r>
+        <w:rPr>
+          <w:i/>
+          <w:color w:val="FF0000"/>
+        </w:rPr>
+        <w:t>:href</w:t>
+      </w:r>
+      <w:proofErr w:type="spellEnd"/>
+      <w:proofErr w:type="gramEnd"/>
+      <w:r>
+        <w:rPr>
+          <w:i/>
+          <w:color w:val="FF0000"/>
+        </w:rPr>
+        <w:t xml:space="preserve"> and ‘model’.  </w:t>
+      </w:r>
+      <w:proofErr w:type="spellStart"/>
+      <w:r>
+        <w:rPr>
+          <w:i/>
+          <w:color w:val="FF0000"/>
+        </w:rPr>
+        <w:t>Xinclude</w:t>
+      </w:r>
+      <w:proofErr w:type="spellEnd"/>
+      <w:r>
+        <w:rPr>
+          <w:i/>
+          <w:color w:val="FF0000"/>
+        </w:rPr>
+        <w:t xml:space="preserve"> (which also includes a ‘</w:t>
+      </w:r>
+      <w:proofErr w:type="spellStart"/>
+      <w:r>
+        <w:rPr>
+          <w:i/>
+          <w:color w:val="FF0000"/>
+        </w:rPr>
+        <w:t>href</w:t>
+      </w:r>
+      <w:proofErr w:type="spellEnd"/>
+      <w:r>
+        <w:rPr>
+          <w:i/>
+          <w:color w:val="FF0000"/>
+        </w:rPr>
+        <w:t>’ attribute) has the advantage of being an existing standard; it has the disadvantage of wanting to actually copy things into the file at the point where it’s used; hierarchical modeling actually wants a link, not a copy.]</w:t>
       </w:r>
     </w:p>
     <w:p>
@@ -4975,6 +5032,7 @@
       </w:r>
       <w:r>
         <w:rPr>
+          <w:i/>
           <w:color w:val="FF0000"/>
         </w:rPr>
         <w:t xml:space="preserve">This option was removed because it wouldn’t work with </w:t>
@@ -4982,6 +5040,7 @@
       <w:proofErr w:type="spellStart"/>
       <w:r>
         <w:rPr>
+          <w:i/>
           <w:color w:val="FF0000"/>
         </w:rPr>
         <w:t>xinclude</w:t>
@@ -4989,6 +5048,7 @@
       <w:proofErr w:type="spellEnd"/>
       <w:r>
         <w:rPr>
+          <w:i/>
           <w:color w:val="FF0000"/>
         </w:rPr>
         <w:t xml:space="preserve">. Though if we take out </w:t>
@@ -4996,6 +5056,7 @@
       <w:proofErr w:type="spellStart"/>
       <w:r>
         <w:rPr>
+          <w:i/>
           <w:color w:val="FF0000"/>
         </w:rPr>
         <w:t>xinclude</w:t>
@@ -5003,11 +5064,15 @@
       <w:proofErr w:type="spellEnd"/>
       <w:r>
         <w:rPr>
+          <w:i/>
           <w:color w:val="FF0000"/>
         </w:rPr>
         <w:t xml:space="preserve"> again, we could reintroduce it…</w:t>
       </w:r>
       <w:r>
+        <w:rPr>
+          <w:i/>
+        </w:rPr>
         <w:t>)</w:t>
       </w:r>
     </w:p>
@@ -5089,6 +5154,19 @@
       <w:r>
         <w:t xml:space="preserve"> object.</w:t>
       </w:r>
+      <w:r>
+        <w:t xml:space="preserve">  (</w:t>
+      </w:r>
+      <w:r>
+        <w:rPr>
+          <w:i/>
+          <w:color w:val="FF0000"/>
+        </w:rPr>
+        <w:t>Mike has proposed that we remove this option as well, because of the difficulty of implementing a complicated standard, and the SAX vs. DOM thing.</w:t>
+      </w:r>
+      <w:r>
+        <w:t>)</w:t>
+      </w:r>
     </w:p>
     <w:p>
       <w:pPr>
@@ -5200,11 +5278,11 @@
       </w:r>
       <w:proofErr w:type="spellEnd"/>
       <w:r>
-        <w:t xml:space="preserve">, allowing access to any element of any arbitrary depth using this construct.  This is considered inelegant design:  it is better to </w:t>
+        <w:t xml:space="preserve">, allowing access to any element of any </w:t>
       </w:r>
       <w:r>
         <w:lastRenderedPageBreak/>
-        <w:t xml:space="preserve">‘promote’ any element in a </w:t>
+        <w:t xml:space="preserve">arbitrary depth using this construct.  This is considered inelegant design:  it is better to ‘promote’ any element in a </w:t>
       </w:r>
       <w:proofErr w:type="spellStart"/>
       <w:r>
@@ -5534,27 +5612,14 @@
       <w:r>
         <w:t xml:space="preserve">Figure </w:t>
       </w:r>
-      <w:r>
-        <w:fldChar w:fldCharType="begin"/>
-      </w:r>
-      <w:r>
-        <w:instrText xml:space="preserve"> SEQ Figure \* ARABIC </w:instrText>
-      </w:r>
-      <w:r>
-        <w:fldChar w:fldCharType="separate"/>
-      </w:r>
-      <w:r>
-        <w:rPr>
-          <w:noProof/>
-        </w:rPr>
-        <w:t>6</w:t>
-      </w:r>
-      <w:r>
-        <w:rPr>
-          <w:noProof/>
-        </w:rPr>
-        <w:fldChar w:fldCharType="end"/>
-      </w:r>
+      <w:fldSimple w:instr=" SEQ Figure \* ARABIC ">
+        <w:r>
+          <w:rPr>
+            <w:noProof/>
+          </w:rPr>
+          <w:t>6</w:t>
+        </w:r>
+      </w:fldSimple>
       <w:r>
         <w:t xml:space="preserve">:  Definition of the </w:t>
       </w:r>
@@ -7076,27 +7141,14 @@
       <w:r>
         <w:t xml:space="preserve">Table </w:t>
       </w:r>
-      <w:r>
-        <w:fldChar w:fldCharType="begin"/>
-      </w:r>
-      <w:r>
-        <w:instrText xml:space="preserve"> SEQ Table \* ARABIC </w:instrText>
-      </w:r>
-      <w:r>
-        <w:fldChar w:fldCharType="separate"/>
-      </w:r>
-      <w:r>
-        <w:rPr>
-          <w:noProof/>
-        </w:rPr>
-        <w:t>1</w:t>
-      </w:r>
-      <w:r>
-        <w:rPr>
-          <w:noProof/>
-        </w:rPr>
-        <w:fldChar w:fldCharType="end"/>
-      </w:r>
+      <w:fldSimple w:instr=" SEQ Table \* ARABIC ">
+        <w:r>
+          <w:rPr>
+            <w:noProof/>
+          </w:rPr>
+          <w:t>1</w:t>
+        </w:r>
+      </w:fldSimple>
       <w:r>
         <w:t>:  A list of all core SBML elements containing math elements, and which conversion factors (if any) are used for them.</w:t>
       </w:r>
@@ -15489,6 +15541,8 @@
       <w:r>
         <w:t xml:space="preserve">, assemble all remaining elements of the </w:t>
       </w:r>
+      <w:bookmarkStart w:id="1" w:name="_GoBack"/>
+      <w:bookmarkEnd w:id="1"/>
       <w:proofErr w:type="spellStart"/>
       <w:r>
         <w:t>submodels</w:t>
@@ -16738,7 +16792,7 @@
           <w:rPr>
             <w:noProof/>
           </w:rPr>
-          <w:t>1</w:t>
+          <w:t>31</w:t>
         </w:r>
         <w:r>
           <w:rPr>
@@ -20149,7 +20203,7 @@
 </file>
 
 <file path=customXml/itemProps1.xml><?xml version="1.0" encoding="utf-8"?>
-<ds:datastoreItem xmlns:ds="http://schemas.openxmlformats.org/officeDocument/2006/customXml" ds:itemID="{44E5DC6F-81A9-4766-8390-76C8411848D9}">
+<ds:datastoreItem xmlns:ds="http://schemas.openxmlformats.org/officeDocument/2006/customXml" ds:itemID="{59FE1605-0C6C-441E-8BC4-7129632C2357}">
   <ds:schemaRefs>
     <ds:schemaRef ds:uri="http://schemas.openxmlformats.org/officeDocument/2006/bibliography"/>
   </ds:schemaRefs>

</xml_diff>